<commit_message>
Finished Parts 1, 2, and 4
</commit_message>
<xml_diff>
--- a/Lab5.docx
+++ b/Lab5.docx
@@ -410,25 +410,7 @@
           <w:sz w:val="26"/>
           <w:szCs w:val="26"/>
         </w:rPr>
-        <w:t xml:space="preserve">ail </w:t>
-      </w:r>
-      <w:proofErr w:type="spellStart"/>
-      <w:r>
-        <w:rPr>
-          <w:rFonts w:ascii="Times New Roman" w:hAnsi="Times New Roman" w:cs="Times New Roman"/>
-          <w:sz w:val="26"/>
-          <w:szCs w:val="26"/>
-        </w:rPr>
-        <w:t>Wezelis</w:t>
-      </w:r>
-      <w:proofErr w:type="spellEnd"/>
-      <w:r>
-        <w:rPr>
-          <w:rFonts w:ascii="Times New Roman" w:hAnsi="Times New Roman" w:cs="Times New Roman"/>
-          <w:sz w:val="26"/>
-          <w:szCs w:val="26"/>
-        </w:rPr>
-        <w:t xml:space="preserve"> &amp; Harris Mohamed</w:t>
+        <w:t>ail Wezelis &amp; Harris Mohamed</w:t>
       </w:r>
     </w:p>
     <w:p>
@@ -929,54 +911,8 @@
           <w:sz w:val="24"/>
           <w:szCs w:val="24"/>
         </w:rPr>
-        <w:t xml:space="preserve"> ADD and </w:t>
-      </w:r>
-      <w:proofErr w:type="spellStart"/>
-      <w:r>
-        <w:rPr>
-          <w:rFonts w:ascii="Times New Roman" w:hAnsi="Times New Roman" w:cs="Times New Roman"/>
-          <w:sz w:val="24"/>
-          <w:szCs w:val="24"/>
-        </w:rPr>
-        <w:t>AND</w:t>
-      </w:r>
-      <w:proofErr w:type="spellEnd"/>
-      <w:r>
-        <w:rPr>
-          <w:rFonts w:ascii="Times New Roman" w:hAnsi="Times New Roman" w:cs="Times New Roman"/>
-          <w:sz w:val="24"/>
-          <w:szCs w:val="24"/>
-        </w:rPr>
-        <w:t xml:space="preserve"> have asterisks because they also have alternate forms </w:t>
-      </w:r>
-      <w:proofErr w:type="spellStart"/>
-      <w:r>
-        <w:rPr>
-          <w:rFonts w:ascii="Times New Roman" w:hAnsi="Times New Roman" w:cs="Times New Roman"/>
-          <w:sz w:val="24"/>
-          <w:szCs w:val="24"/>
-        </w:rPr>
-        <w:t>ADDi</w:t>
-      </w:r>
-      <w:proofErr w:type="spellEnd"/>
-      <w:r>
-        <w:rPr>
-          <w:rFonts w:ascii="Times New Roman" w:hAnsi="Times New Roman" w:cs="Times New Roman"/>
-          <w:sz w:val="24"/>
-          <w:szCs w:val="24"/>
-        </w:rPr>
-        <w:t xml:space="preserve"> and </w:t>
-      </w:r>
-      <w:proofErr w:type="spellStart"/>
-      <w:r>
-        <w:rPr>
-          <w:rFonts w:ascii="Times New Roman" w:hAnsi="Times New Roman" w:cs="Times New Roman"/>
-          <w:sz w:val="24"/>
-          <w:szCs w:val="24"/>
-        </w:rPr>
-        <w:t>ANDi</w:t>
-      </w:r>
-      <w:proofErr w:type="spellEnd"/>
+        <w:t xml:space="preserve"> ADD and AND have asterisks because they also have alternate forms ADDi and ANDi</w:t>
+      </w:r>
       <w:r>
         <w:rPr>
           <w:rFonts w:ascii="Times New Roman" w:hAnsi="Times New Roman" w:cs="Times New Roman"/>
@@ -1161,43 +1097,7 @@
           <w:sz w:val="24"/>
           <w:szCs w:val="24"/>
         </w:rPr>
-        <w:t xml:space="preserve"> ADD, AND, and NOT take two register arguments, and output the result to a third register. </w:t>
-      </w:r>
-      <w:proofErr w:type="spellStart"/>
-      <w:r>
-        <w:rPr>
-          <w:rFonts w:ascii="Times New Roman" w:hAnsi="Times New Roman" w:cs="Times New Roman"/>
-          <w:sz w:val="24"/>
-          <w:szCs w:val="24"/>
-        </w:rPr>
-        <w:t>ADDi</w:t>
-      </w:r>
-      <w:proofErr w:type="spellEnd"/>
-      <w:r>
-        <w:rPr>
-          <w:rFonts w:ascii="Times New Roman" w:hAnsi="Times New Roman" w:cs="Times New Roman"/>
-          <w:sz w:val="24"/>
-          <w:szCs w:val="24"/>
-        </w:rPr>
-        <w:t xml:space="preserve"> and </w:t>
-      </w:r>
-      <w:proofErr w:type="spellStart"/>
-      <w:r>
-        <w:rPr>
-          <w:rFonts w:ascii="Times New Roman" w:hAnsi="Times New Roman" w:cs="Times New Roman"/>
-          <w:sz w:val="24"/>
-          <w:szCs w:val="24"/>
-        </w:rPr>
-        <w:t>ANDi</w:t>
-      </w:r>
-      <w:proofErr w:type="spellEnd"/>
-      <w:r>
-        <w:rPr>
-          <w:rFonts w:ascii="Times New Roman" w:hAnsi="Times New Roman" w:cs="Times New Roman"/>
-          <w:sz w:val="24"/>
-          <w:szCs w:val="24"/>
-        </w:rPr>
-        <w:t xml:space="preserve"> perform the same operation but with the immediate value from the command as the second operand.</w:t>
+        <w:t xml:space="preserve"> ADD, AND, and NOT take two register arguments, and output the result to a third register. ADDi and ANDi perform the same operation but with the immediate value from the command as the second operand.</w:t>
       </w:r>
       <w:r>
         <w:rPr>
@@ -1673,29 +1573,7 @@
           <w:sz w:val="24"/>
           <w:szCs w:val="24"/>
         </w:rPr>
-        <w:t>e. Written Description of all .</w:t>
-      </w:r>
-      <w:proofErr w:type="spellStart"/>
-      <w:r>
-        <w:rPr>
-          <w:rFonts w:ascii="Times New Roman" w:hAnsi="Times New Roman" w:cs="Times New Roman"/>
-          <w:b/>
-          <w:bCs/>
-          <w:sz w:val="24"/>
-          <w:szCs w:val="24"/>
-        </w:rPr>
-        <w:t>sv</w:t>
-      </w:r>
-      <w:proofErr w:type="spellEnd"/>
-      <w:r>
-        <w:rPr>
-          <w:rFonts w:ascii="Times New Roman" w:hAnsi="Times New Roman" w:cs="Times New Roman"/>
-          <w:b/>
-          <w:bCs/>
-          <w:sz w:val="24"/>
-          <w:szCs w:val="24"/>
-        </w:rPr>
-        <w:t xml:space="preserve"> modules </w:t>
+        <w:t xml:space="preserve">e. Written Description of all .sv modules </w:t>
       </w:r>
     </w:p>
     <w:p>
@@ -1733,25 +1611,233 @@
           <w:sz w:val="24"/>
           <w:szCs w:val="24"/>
         </w:rPr>
+        <w:t xml:space="preserve">Inputs: Clk, Reset, Load, D </w:t>
+      </w:r>
+    </w:p>
+    <w:p>
+      <w:pPr>
+        <w:spacing w:after="0"/>
+        <w:ind w:left="720"/>
+        <w:rPr>
+          <w:rFonts w:ascii="Times New Roman" w:hAnsi="Times New Roman" w:cs="Times New Roman"/>
+          <w:sz w:val="24"/>
+          <w:szCs w:val="24"/>
+        </w:rPr>
+      </w:pPr>
+      <w:r>
+        <w:rPr>
+          <w:rFonts w:ascii="Times New Roman" w:hAnsi="Times New Roman" w:cs="Times New Roman"/>
+          <w:sz w:val="24"/>
+          <w:szCs w:val="24"/>
+        </w:rPr>
+        <w:t>Outputs: Data_Out</w:t>
+      </w:r>
+    </w:p>
+    <w:p>
+      <w:pPr>
+        <w:spacing w:after="0"/>
+        <w:ind w:left="720"/>
+        <w:rPr>
+          <w:rFonts w:ascii="Times New Roman" w:hAnsi="Times New Roman" w:cs="Times New Roman"/>
+          <w:sz w:val="24"/>
+          <w:szCs w:val="24"/>
+        </w:rPr>
+      </w:pPr>
+      <w:r>
+        <w:rPr>
+          <w:rFonts w:ascii="Times New Roman" w:hAnsi="Times New Roman" w:cs="Times New Roman"/>
+          <w:sz w:val="24"/>
+          <w:szCs w:val="24"/>
+        </w:rPr>
+        <w:t>Description: This is a single bit register</w:t>
+      </w:r>
+      <w:r>
+        <w:rPr>
+          <w:rFonts w:ascii="Times New Roman" w:hAnsi="Times New Roman" w:cs="Times New Roman"/>
+          <w:sz w:val="24"/>
+          <w:szCs w:val="24"/>
+        </w:rPr>
+        <w:t>. If Reset is high, then Data_Out is</w:t>
+      </w:r>
+      <w:r>
+        <w:rPr>
+          <w:rFonts w:ascii="Times New Roman" w:hAnsi="Times New Roman" w:cs="Times New Roman"/>
+          <w:sz w:val="24"/>
+          <w:szCs w:val="24"/>
+        </w:rPr>
+        <w:t xml:space="preserve"> set to</w:t>
+      </w:r>
+      <w:r>
+        <w:rPr>
+          <w:rFonts w:ascii="Times New Roman" w:hAnsi="Times New Roman" w:cs="Times New Roman"/>
+          <w:sz w:val="24"/>
+          <w:szCs w:val="24"/>
+        </w:rPr>
+        <w:t xml:space="preserve"> zero. If Load is high, Data_Out is set to D. </w:t>
+      </w:r>
+    </w:p>
+    <w:p>
+      <w:pPr>
+        <w:spacing w:after="0"/>
+        <w:ind w:left="720"/>
+        <w:rPr>
+          <w:rFonts w:ascii="Times New Roman" w:hAnsi="Times New Roman" w:cs="Times New Roman"/>
+          <w:sz w:val="24"/>
+          <w:szCs w:val="24"/>
+        </w:rPr>
+      </w:pPr>
+      <w:r>
+        <w:rPr>
+          <w:rFonts w:ascii="Times New Roman" w:hAnsi="Times New Roman" w:cs="Times New Roman"/>
+          <w:sz w:val="24"/>
+          <w:szCs w:val="24"/>
+        </w:rPr>
+        <w:t xml:space="preserve">Purpose: To hold a single bit until another is </w:t>
+      </w:r>
+      <w:r>
+        <w:rPr>
+          <w:rFonts w:ascii="Times New Roman" w:hAnsi="Times New Roman" w:cs="Times New Roman"/>
+          <w:sz w:val="24"/>
+          <w:szCs w:val="24"/>
+        </w:rPr>
+        <w:t>loaded</w:t>
+      </w:r>
+      <w:r>
+        <w:rPr>
+          <w:rFonts w:ascii="Times New Roman" w:hAnsi="Times New Roman" w:cs="Times New Roman"/>
+          <w:sz w:val="24"/>
+          <w:szCs w:val="24"/>
+        </w:rPr>
+        <w:t xml:space="preserve"> or it is reset</w:t>
+      </w:r>
+    </w:p>
+    <w:p>
+      <w:pPr>
+        <w:spacing w:after="0"/>
+        <w:ind w:left="720"/>
+        <w:rPr>
+          <w:rFonts w:ascii="Times New Roman" w:hAnsi="Times New Roman" w:cs="Times New Roman"/>
+          <w:sz w:val="24"/>
+          <w:szCs w:val="24"/>
+        </w:rPr>
+      </w:pPr>
+    </w:p>
+    <w:p>
+      <w:pPr>
+        <w:spacing w:after="0"/>
+        <w:ind w:left="720"/>
+        <w:rPr>
+          <w:rFonts w:ascii="Times New Roman" w:hAnsi="Times New Roman" w:cs="Times New Roman"/>
+          <w:sz w:val="24"/>
+          <w:szCs w:val="24"/>
+        </w:rPr>
+      </w:pPr>
+      <w:r>
+        <w:rPr>
+          <w:rFonts w:ascii="Times New Roman" w:hAnsi="Times New Roman" w:cs="Times New Roman"/>
+          <w:sz w:val="24"/>
+          <w:szCs w:val="24"/>
+        </w:rPr>
+        <w:t xml:space="preserve">Module: </w:t>
+      </w:r>
+      <w:r>
+        <w:rPr>
+          <w:rFonts w:ascii="Times New Roman" w:hAnsi="Times New Roman" w:cs="Times New Roman"/>
+          <w:sz w:val="24"/>
+          <w:szCs w:val="24"/>
+        </w:rPr>
+        <w:t>Re</w:t>
+      </w:r>
+      <w:r>
+        <w:rPr>
+          <w:rFonts w:ascii="Times New Roman" w:hAnsi="Times New Roman" w:cs="Times New Roman"/>
+          <w:sz w:val="24"/>
+          <w:szCs w:val="24"/>
+        </w:rPr>
+        <w:t>g</w:t>
+      </w:r>
+      <w:r>
+        <w:rPr>
+          <w:rFonts w:ascii="Times New Roman" w:hAnsi="Times New Roman" w:cs="Times New Roman"/>
+          <w:sz w:val="24"/>
+          <w:szCs w:val="24"/>
+        </w:rPr>
+        <w:t>_</w:t>
+      </w:r>
+      <w:r>
+        <w:rPr>
+          <w:rFonts w:ascii="Times New Roman" w:hAnsi="Times New Roman" w:cs="Times New Roman"/>
+          <w:sz w:val="24"/>
+          <w:szCs w:val="24"/>
+        </w:rPr>
+        <w:t>16</w:t>
+      </w:r>
+      <w:r>
+        <w:rPr>
+          <w:rFonts w:ascii="Times New Roman" w:hAnsi="Times New Roman" w:cs="Times New Roman"/>
+          <w:sz w:val="24"/>
+          <w:szCs w:val="24"/>
+        </w:rPr>
+        <w:t>.sv</w:t>
+      </w:r>
+    </w:p>
+    <w:p>
+      <w:pPr>
+        <w:spacing w:after="0"/>
+        <w:ind w:left="720"/>
+        <w:rPr>
+          <w:rFonts w:ascii="Times New Roman" w:hAnsi="Times New Roman" w:cs="Times New Roman"/>
+          <w:sz w:val="24"/>
+          <w:szCs w:val="24"/>
+        </w:rPr>
+      </w:pPr>
+      <w:r>
+        <w:rPr>
+          <w:rFonts w:ascii="Times New Roman" w:hAnsi="Times New Roman" w:cs="Times New Roman"/>
+          <w:sz w:val="24"/>
+          <w:szCs w:val="24"/>
+        </w:rPr>
         <w:t xml:space="preserve">Inputs: </w:t>
       </w:r>
-      <w:proofErr w:type="spellStart"/>
-      <w:r>
-        <w:rPr>
-          <w:rFonts w:ascii="Times New Roman" w:hAnsi="Times New Roman" w:cs="Times New Roman"/>
-          <w:sz w:val="24"/>
-          <w:szCs w:val="24"/>
-        </w:rPr>
-        <w:t>Clk</w:t>
-      </w:r>
-      <w:proofErr w:type="spellEnd"/>
-      <w:r>
-        <w:rPr>
-          <w:rFonts w:ascii="Times New Roman" w:hAnsi="Times New Roman" w:cs="Times New Roman"/>
-          <w:sz w:val="24"/>
-          <w:szCs w:val="24"/>
-        </w:rPr>
-        <w:t xml:space="preserve">, Reset, Load, D </w:t>
+      <w:r>
+        <w:rPr>
+          <w:rFonts w:ascii="Times New Roman" w:hAnsi="Times New Roman" w:cs="Times New Roman"/>
+          <w:sz w:val="24"/>
+          <w:szCs w:val="24"/>
+        </w:rPr>
+        <w:t xml:space="preserve">Clk, Reset, Load, </w:t>
+      </w:r>
+      <w:r>
+        <w:rPr>
+          <w:rFonts w:ascii="Times New Roman" w:hAnsi="Times New Roman" w:cs="Times New Roman"/>
+          <w:sz w:val="24"/>
+          <w:szCs w:val="24"/>
+        </w:rPr>
+        <w:t>[</w:t>
+      </w:r>
+      <w:r>
+        <w:rPr>
+          <w:rFonts w:ascii="Times New Roman" w:hAnsi="Times New Roman" w:cs="Times New Roman"/>
+          <w:sz w:val="24"/>
+          <w:szCs w:val="24"/>
+        </w:rPr>
+        <w:t>15</w:t>
+      </w:r>
+      <w:r>
+        <w:rPr>
+          <w:rFonts w:ascii="Times New Roman" w:hAnsi="Times New Roman" w:cs="Times New Roman"/>
+          <w:sz w:val="24"/>
+          <w:szCs w:val="24"/>
+        </w:rPr>
+        <w:t xml:space="preserve">:0] </w:t>
+      </w:r>
+      <w:r>
+        <w:rPr>
+          <w:rFonts w:ascii="Times New Roman" w:hAnsi="Times New Roman" w:cs="Times New Roman"/>
+          <w:sz w:val="24"/>
+          <w:szCs w:val="24"/>
+        </w:rPr>
+        <w:t xml:space="preserve">D </w:t>
       </w:r>
     </w:p>
     <w:p>
@@ -1770,18 +1856,381 @@
           <w:sz w:val="24"/>
           <w:szCs w:val="24"/>
         </w:rPr>
+        <w:t>Outputs: [</w:t>
+      </w:r>
+      <w:r>
+        <w:rPr>
+          <w:rFonts w:ascii="Times New Roman" w:hAnsi="Times New Roman" w:cs="Times New Roman"/>
+          <w:sz w:val="24"/>
+          <w:szCs w:val="24"/>
+        </w:rPr>
+        <w:t>15</w:t>
+      </w:r>
+      <w:r>
+        <w:rPr>
+          <w:rFonts w:ascii="Times New Roman" w:hAnsi="Times New Roman" w:cs="Times New Roman"/>
+          <w:sz w:val="24"/>
+          <w:szCs w:val="24"/>
+        </w:rPr>
+        <w:t>:0] Data_Out</w:t>
+      </w:r>
+    </w:p>
+    <w:p>
+      <w:pPr>
+        <w:spacing w:after="0"/>
+        <w:ind w:left="720"/>
+        <w:rPr>
+          <w:rFonts w:ascii="Times New Roman" w:hAnsi="Times New Roman" w:cs="Times New Roman"/>
+          <w:sz w:val="24"/>
+          <w:szCs w:val="24"/>
+        </w:rPr>
+      </w:pPr>
+      <w:r>
+        <w:rPr>
+          <w:rFonts w:ascii="Times New Roman" w:hAnsi="Times New Roman" w:cs="Times New Roman"/>
+          <w:sz w:val="24"/>
+          <w:szCs w:val="24"/>
+        </w:rPr>
+        <w:t xml:space="preserve">Description: This is a </w:t>
+      </w:r>
+      <w:r>
+        <w:rPr>
+          <w:rFonts w:ascii="Times New Roman" w:hAnsi="Times New Roman" w:cs="Times New Roman"/>
+          <w:sz w:val="24"/>
+          <w:szCs w:val="24"/>
+        </w:rPr>
+        <w:t>16</w:t>
+      </w:r>
+      <w:r>
+        <w:rPr>
+          <w:rFonts w:ascii="Times New Roman" w:hAnsi="Times New Roman" w:cs="Times New Roman"/>
+          <w:sz w:val="24"/>
+          <w:szCs w:val="24"/>
+        </w:rPr>
+        <w:t>-bit re</w:t>
+      </w:r>
+      <w:r>
+        <w:rPr>
+          <w:rFonts w:ascii="Times New Roman" w:hAnsi="Times New Roman" w:cs="Times New Roman"/>
+          <w:sz w:val="24"/>
+          <w:szCs w:val="24"/>
+        </w:rPr>
+        <w:t>g</w:t>
+      </w:r>
+      <w:r>
+        <w:rPr>
+          <w:rFonts w:ascii="Times New Roman" w:hAnsi="Times New Roman" w:cs="Times New Roman"/>
+          <w:sz w:val="24"/>
+          <w:szCs w:val="24"/>
+        </w:rPr>
+        <w:t>ister which behaves similarly to Re</w:t>
+      </w:r>
+      <w:r>
+        <w:rPr>
+          <w:rFonts w:ascii="Times New Roman" w:hAnsi="Times New Roman" w:cs="Times New Roman"/>
+          <w:sz w:val="24"/>
+          <w:szCs w:val="24"/>
+        </w:rPr>
+        <w:t>g</w:t>
+      </w:r>
+      <w:r>
+        <w:rPr>
+          <w:rFonts w:ascii="Times New Roman" w:hAnsi="Times New Roman" w:cs="Times New Roman"/>
+          <w:sz w:val="24"/>
+          <w:szCs w:val="24"/>
+        </w:rPr>
+        <w:t xml:space="preserve">_1, except that </w:t>
+      </w:r>
+      <w:r>
+        <w:rPr>
+          <w:rFonts w:ascii="Times New Roman" w:hAnsi="Times New Roman" w:cs="Times New Roman"/>
+          <w:sz w:val="24"/>
+          <w:szCs w:val="24"/>
+        </w:rPr>
+        <w:t>it holds 16 bits.</w:t>
+      </w:r>
+    </w:p>
+    <w:p>
+      <w:pPr>
+        <w:spacing w:after="0"/>
+        <w:ind w:left="720"/>
+        <w:rPr>
+          <w:rFonts w:ascii="Times New Roman" w:hAnsi="Times New Roman" w:cs="Times New Roman"/>
+          <w:sz w:val="24"/>
+          <w:szCs w:val="24"/>
+        </w:rPr>
+      </w:pPr>
+      <w:r>
+        <w:rPr>
+          <w:rFonts w:ascii="Times New Roman" w:hAnsi="Times New Roman" w:cs="Times New Roman"/>
+          <w:sz w:val="24"/>
+          <w:szCs w:val="24"/>
+        </w:rPr>
+        <w:t xml:space="preserve">Purpose: To hold </w:t>
+      </w:r>
+      <w:r>
+        <w:rPr>
+          <w:rFonts w:ascii="Times New Roman" w:hAnsi="Times New Roman" w:cs="Times New Roman"/>
+          <w:sz w:val="24"/>
+          <w:szCs w:val="24"/>
+        </w:rPr>
+        <w:t>16</w:t>
+      </w:r>
+      <w:r>
+        <w:rPr>
+          <w:rFonts w:ascii="Times New Roman" w:hAnsi="Times New Roman" w:cs="Times New Roman"/>
+          <w:sz w:val="24"/>
+          <w:szCs w:val="24"/>
+        </w:rPr>
+        <w:t xml:space="preserve"> bits of data</w:t>
+      </w:r>
+      <w:r>
+        <w:rPr>
+          <w:rFonts w:ascii="Times New Roman" w:hAnsi="Times New Roman" w:cs="Times New Roman"/>
+          <w:sz w:val="24"/>
+          <w:szCs w:val="24"/>
+        </w:rPr>
+        <w:t xml:space="preserve"> until more is loaded or it is reset.</w:t>
+      </w:r>
+    </w:p>
+    <w:p>
+      <w:pPr>
+        <w:spacing w:after="0"/>
+        <w:ind w:left="720"/>
+        <w:rPr>
+          <w:rFonts w:ascii="Times New Roman" w:hAnsi="Times New Roman" w:cs="Times New Roman"/>
+          <w:sz w:val="24"/>
+          <w:szCs w:val="24"/>
+        </w:rPr>
+      </w:pPr>
+    </w:p>
+    <w:p>
+      <w:pPr>
+        <w:spacing w:after="0"/>
+        <w:ind w:left="720"/>
+        <w:rPr>
+          <w:rFonts w:ascii="Times New Roman" w:hAnsi="Times New Roman" w:cs="Times New Roman"/>
+          <w:sz w:val="24"/>
+          <w:szCs w:val="24"/>
+        </w:rPr>
+      </w:pPr>
+      <w:r>
+        <w:rPr>
+          <w:rFonts w:ascii="Times New Roman" w:hAnsi="Times New Roman" w:cs="Times New Roman"/>
+          <w:sz w:val="24"/>
+          <w:szCs w:val="24"/>
+        </w:rPr>
+        <w:t>Module: Reg_File.sv</w:t>
+      </w:r>
+    </w:p>
+    <w:p>
+      <w:pPr>
+        <w:spacing w:after="0"/>
+        <w:ind w:left="720"/>
+        <w:rPr>
+          <w:rFonts w:ascii="Times New Roman" w:hAnsi="Times New Roman" w:cs="Times New Roman"/>
+          <w:sz w:val="24"/>
+          <w:szCs w:val="24"/>
+        </w:rPr>
+      </w:pPr>
+      <w:r>
+        <w:rPr>
+          <w:rFonts w:ascii="Times New Roman" w:hAnsi="Times New Roman" w:cs="Times New Roman"/>
+          <w:sz w:val="24"/>
+          <w:szCs w:val="24"/>
+        </w:rPr>
+        <w:lastRenderedPageBreak/>
+        <w:t>Inputs: Clk, Reset, [15:0]</w:t>
+      </w:r>
+      <w:r>
+        <w:rPr>
+          <w:rFonts w:ascii="Times New Roman" w:hAnsi="Times New Roman" w:cs="Times New Roman"/>
+          <w:sz w:val="24"/>
+          <w:szCs w:val="24"/>
+        </w:rPr>
+        <w:t xml:space="preserve"> D, [2:0] DR, [2:0] SR1, [2:0] SR2, </w:t>
+      </w:r>
+      <w:r>
+        <w:rPr>
+          <w:rFonts w:ascii="Times New Roman" w:hAnsi="Times New Roman" w:cs="Times New Roman"/>
+          <w:sz w:val="24"/>
+          <w:szCs w:val="24"/>
+        </w:rPr>
+        <w:t>LD_RE</w:t>
+      </w:r>
+      <w:r>
+        <w:rPr>
+          <w:rFonts w:ascii="Times New Roman" w:hAnsi="Times New Roman" w:cs="Times New Roman"/>
+          <w:sz w:val="24"/>
+          <w:szCs w:val="24"/>
+        </w:rPr>
+        <w:t>G</w:t>
+      </w:r>
+    </w:p>
+    <w:p>
+      <w:pPr>
+        <w:spacing w:after="0"/>
+        <w:ind w:left="720"/>
+        <w:rPr>
+          <w:rFonts w:ascii="Times New Roman" w:hAnsi="Times New Roman" w:cs="Times New Roman"/>
+          <w:sz w:val="24"/>
+          <w:szCs w:val="24"/>
+        </w:rPr>
+      </w:pPr>
+      <w:r>
+        <w:rPr>
+          <w:rFonts w:ascii="Times New Roman" w:hAnsi="Times New Roman" w:cs="Times New Roman"/>
+          <w:sz w:val="24"/>
+          <w:szCs w:val="24"/>
+        </w:rPr>
+        <w:t>Outputs: [15:0] SR1_OUT, [15:0] SR2_OUT</w:t>
+      </w:r>
+    </w:p>
+    <w:p>
+      <w:pPr>
+        <w:spacing w:after="0"/>
+        <w:ind w:left="720"/>
+        <w:rPr>
+          <w:rFonts w:ascii="Times New Roman" w:hAnsi="Times New Roman" w:cs="Times New Roman"/>
+          <w:sz w:val="24"/>
+          <w:szCs w:val="24"/>
+        </w:rPr>
+      </w:pPr>
+      <w:r>
+        <w:rPr>
+          <w:rFonts w:ascii="Times New Roman" w:hAnsi="Times New Roman" w:cs="Times New Roman"/>
+          <w:sz w:val="24"/>
+          <w:szCs w:val="24"/>
+        </w:rPr>
+        <w:t>Description: This is an 8x16-bit register, formed from 8 Reg_16’s</w:t>
+      </w:r>
+      <w:r>
+        <w:rPr>
+          <w:rFonts w:ascii="Times New Roman" w:hAnsi="Times New Roman" w:cs="Times New Roman"/>
+          <w:sz w:val="24"/>
+          <w:szCs w:val="24"/>
+        </w:rPr>
+        <w:t>.</w:t>
+      </w:r>
+      <w:r>
+        <w:rPr>
+          <w:rFonts w:ascii="Times New Roman" w:hAnsi="Times New Roman" w:cs="Times New Roman"/>
+          <w:sz w:val="24"/>
+          <w:szCs w:val="24"/>
+        </w:rPr>
+        <w:t xml:space="preserve"> Registers are numbered 0-7, </w:t>
+      </w:r>
+      <w:r>
+        <w:rPr>
+          <w:rFonts w:ascii="Times New Roman" w:hAnsi="Times New Roman" w:cs="Times New Roman"/>
+          <w:sz w:val="24"/>
+          <w:szCs w:val="24"/>
+        </w:rPr>
+        <w:t>and otherwise it too behaves like a scaled up version of Reg_1, as Reg_16 does.</w:t>
+      </w:r>
+    </w:p>
+    <w:p>
+      <w:pPr>
+        <w:spacing w:after="0"/>
+        <w:ind w:left="720"/>
+        <w:rPr>
+          <w:rFonts w:ascii="Times New Roman" w:hAnsi="Times New Roman" w:cs="Times New Roman"/>
+          <w:sz w:val="24"/>
+          <w:szCs w:val="24"/>
+        </w:rPr>
+      </w:pPr>
+      <w:r>
+        <w:rPr>
+          <w:rFonts w:ascii="Times New Roman" w:hAnsi="Times New Roman" w:cs="Times New Roman"/>
+          <w:sz w:val="24"/>
+          <w:szCs w:val="24"/>
+        </w:rPr>
+        <w:t>Purpose: To hold 8 16-bit pieces of data until they are replaced</w:t>
+      </w:r>
+      <w:r>
+        <w:rPr>
+          <w:rFonts w:ascii="Times New Roman" w:hAnsi="Times New Roman" w:cs="Times New Roman"/>
+          <w:sz w:val="24"/>
+          <w:szCs w:val="24"/>
+        </w:rPr>
+        <w:t xml:space="preserve"> or reset.</w:t>
+      </w:r>
+    </w:p>
+    <w:p>
+      <w:pPr>
+        <w:spacing w:after="0"/>
+        <w:ind w:left="720"/>
+        <w:rPr>
+          <w:rFonts w:ascii="Times New Roman" w:hAnsi="Times New Roman" w:cs="Times New Roman"/>
+          <w:sz w:val="24"/>
+          <w:szCs w:val="24"/>
+        </w:rPr>
+      </w:pPr>
+    </w:p>
+    <w:p>
+      <w:pPr>
+        <w:spacing w:after="0"/>
+        <w:ind w:left="720"/>
+        <w:rPr>
+          <w:rFonts w:ascii="Times New Roman" w:hAnsi="Times New Roman" w:cs="Times New Roman"/>
+          <w:sz w:val="24"/>
+          <w:szCs w:val="24"/>
+        </w:rPr>
+      </w:pPr>
+      <w:r>
+        <w:rPr>
+          <w:rFonts w:ascii="Times New Roman" w:hAnsi="Times New Roman" w:cs="Times New Roman"/>
+          <w:sz w:val="24"/>
+          <w:szCs w:val="24"/>
+        </w:rPr>
+        <w:t>Module: full_adder.sv</w:t>
+      </w:r>
+    </w:p>
+    <w:p>
+      <w:pPr>
+        <w:spacing w:after="0"/>
+        <w:ind w:left="720"/>
+        <w:rPr>
+          <w:rFonts w:ascii="Times New Roman" w:hAnsi="Times New Roman" w:cs="Times New Roman"/>
+          <w:sz w:val="24"/>
+          <w:szCs w:val="24"/>
+        </w:rPr>
+      </w:pPr>
+      <w:r>
+        <w:rPr>
+          <w:rFonts w:ascii="Times New Roman" w:hAnsi="Times New Roman" w:cs="Times New Roman"/>
+          <w:sz w:val="24"/>
+          <w:szCs w:val="24"/>
+        </w:rPr>
+        <w:t>Inputs: A, B, Cin</w:t>
+      </w:r>
+    </w:p>
+    <w:p>
+      <w:pPr>
+        <w:spacing w:after="0"/>
+        <w:ind w:left="720"/>
+        <w:rPr>
+          <w:rFonts w:ascii="Times New Roman" w:hAnsi="Times New Roman" w:cs="Times New Roman"/>
+          <w:sz w:val="24"/>
+          <w:szCs w:val="24"/>
+        </w:rPr>
+      </w:pPr>
+      <w:r>
+        <w:rPr>
+          <w:rFonts w:ascii="Times New Roman" w:hAnsi="Times New Roman" w:cs="Times New Roman"/>
+          <w:sz w:val="24"/>
+          <w:szCs w:val="24"/>
+        </w:rPr>
         <w:t xml:space="preserve">Outputs: </w:t>
       </w:r>
-      <w:proofErr w:type="spellStart"/>
-      <w:r>
-        <w:rPr>
-          <w:rFonts w:ascii="Times New Roman" w:hAnsi="Times New Roman" w:cs="Times New Roman"/>
-          <w:sz w:val="24"/>
-          <w:szCs w:val="24"/>
-        </w:rPr>
-        <w:t>Data_Out</w:t>
-      </w:r>
-      <w:proofErr w:type="spellEnd"/>
+      <w:r>
+        <w:rPr>
+          <w:rFonts w:ascii="Times New Roman" w:hAnsi="Times New Roman" w:cs="Times New Roman"/>
+          <w:sz w:val="24"/>
+          <w:szCs w:val="24"/>
+        </w:rPr>
+        <w:t>S, Cout</w:t>
+      </w:r>
     </w:p>
     <w:p>
       <w:pPr>
@@ -1799,67 +2248,7 @@
           <w:sz w:val="24"/>
           <w:szCs w:val="24"/>
         </w:rPr>
-        <w:t>Description: This is a single bit register</w:t>
-      </w:r>
-      <w:r>
-        <w:rPr>
-          <w:rFonts w:ascii="Times New Roman" w:hAnsi="Times New Roman" w:cs="Times New Roman"/>
-          <w:sz w:val="24"/>
-          <w:szCs w:val="24"/>
-        </w:rPr>
-        <w:t xml:space="preserve">. If Reset is high, then </w:t>
-      </w:r>
-      <w:proofErr w:type="spellStart"/>
-      <w:r>
-        <w:rPr>
-          <w:rFonts w:ascii="Times New Roman" w:hAnsi="Times New Roman" w:cs="Times New Roman"/>
-          <w:sz w:val="24"/>
-          <w:szCs w:val="24"/>
-        </w:rPr>
-        <w:t>Data_Out</w:t>
-      </w:r>
-      <w:proofErr w:type="spellEnd"/>
-      <w:r>
-        <w:rPr>
-          <w:rFonts w:ascii="Times New Roman" w:hAnsi="Times New Roman" w:cs="Times New Roman"/>
-          <w:sz w:val="24"/>
-          <w:szCs w:val="24"/>
-        </w:rPr>
-        <w:t xml:space="preserve"> is</w:t>
-      </w:r>
-      <w:r>
-        <w:rPr>
-          <w:rFonts w:ascii="Times New Roman" w:hAnsi="Times New Roman" w:cs="Times New Roman"/>
-          <w:sz w:val="24"/>
-          <w:szCs w:val="24"/>
-        </w:rPr>
-        <w:t xml:space="preserve"> set to</w:t>
-      </w:r>
-      <w:r>
-        <w:rPr>
-          <w:rFonts w:ascii="Times New Roman" w:hAnsi="Times New Roman" w:cs="Times New Roman"/>
-          <w:sz w:val="24"/>
-          <w:szCs w:val="24"/>
-        </w:rPr>
-        <w:t xml:space="preserve"> zero. If Load is high, </w:t>
-      </w:r>
-      <w:proofErr w:type="spellStart"/>
-      <w:r>
-        <w:rPr>
-          <w:rFonts w:ascii="Times New Roman" w:hAnsi="Times New Roman" w:cs="Times New Roman"/>
-          <w:sz w:val="24"/>
-          <w:szCs w:val="24"/>
-        </w:rPr>
-        <w:t>Data_Out</w:t>
-      </w:r>
-      <w:proofErr w:type="spellEnd"/>
-      <w:r>
-        <w:rPr>
-          <w:rFonts w:ascii="Times New Roman" w:hAnsi="Times New Roman" w:cs="Times New Roman"/>
-          <w:sz w:val="24"/>
-          <w:szCs w:val="24"/>
-        </w:rPr>
-        <w:t xml:space="preserve"> is set to D. </w:t>
+        <w:t xml:space="preserve">Description: This is a 1-bit full adder. It takes binary inputs A, B, and Cin, and outputs A + B to S, with Cin and Cout being the carry in and out of that operation. </w:t>
       </w:r>
     </w:p>
     <w:p>
@@ -1878,23 +2267,23 @@
           <w:sz w:val="24"/>
           <w:szCs w:val="24"/>
         </w:rPr>
-        <w:t xml:space="preserve">Purpose: To hold a single bit until another is </w:t>
-      </w:r>
-      <w:r>
-        <w:rPr>
-          <w:rFonts w:ascii="Times New Roman" w:hAnsi="Times New Roman" w:cs="Times New Roman"/>
-          <w:sz w:val="24"/>
-          <w:szCs w:val="24"/>
-        </w:rPr>
-        <w:t>loaded</w:t>
-      </w:r>
-      <w:r>
-        <w:rPr>
-          <w:rFonts w:ascii="Times New Roman" w:hAnsi="Times New Roman" w:cs="Times New Roman"/>
-          <w:sz w:val="24"/>
-          <w:szCs w:val="24"/>
-        </w:rPr>
-        <w:t xml:space="preserve"> or it is reset</w:t>
+        <w:t>Purpose: To add</w:t>
+      </w:r>
+      <w:r>
+        <w:rPr>
+          <w:rFonts w:ascii="Times New Roman" w:hAnsi="Times New Roman" w:cs="Times New Roman"/>
+          <w:sz w:val="24"/>
+          <w:szCs w:val="24"/>
+        </w:rPr>
+        <w:t xml:space="preserve"> two</w:t>
+      </w:r>
+      <w:r>
+        <w:rPr>
+          <w:rFonts w:ascii="Times New Roman" w:hAnsi="Times New Roman" w:cs="Times New Roman"/>
+          <w:sz w:val="24"/>
+          <w:szCs w:val="24"/>
+        </w:rPr>
+        <w:t xml:space="preserve"> 1-bit binary numbers with a carry bit. </w:t>
       </w:r>
     </w:p>
     <w:p>
@@ -1924,47 +2313,7 @@
           <w:sz w:val="24"/>
           <w:szCs w:val="24"/>
         </w:rPr>
-        <w:t xml:space="preserve">Module: </w:t>
-      </w:r>
-      <w:r>
-        <w:rPr>
-          <w:rFonts w:ascii="Times New Roman" w:hAnsi="Times New Roman" w:cs="Times New Roman"/>
-          <w:sz w:val="24"/>
-          <w:szCs w:val="24"/>
-        </w:rPr>
-        <w:t>Re</w:t>
-      </w:r>
-      <w:r>
-        <w:rPr>
-          <w:rFonts w:ascii="Times New Roman" w:hAnsi="Times New Roman" w:cs="Times New Roman"/>
-          <w:sz w:val="24"/>
-          <w:szCs w:val="24"/>
-        </w:rPr>
-        <w:t>g</w:t>
-      </w:r>
-      <w:r>
-        <w:rPr>
-          <w:rFonts w:ascii="Times New Roman" w:hAnsi="Times New Roman" w:cs="Times New Roman"/>
-          <w:sz w:val="24"/>
-          <w:szCs w:val="24"/>
-        </w:rPr>
-        <w:t>_</w:t>
-      </w:r>
-      <w:r>
-        <w:rPr>
-          <w:rFonts w:ascii="Times New Roman" w:hAnsi="Times New Roman" w:cs="Times New Roman"/>
-          <w:sz w:val="24"/>
-          <w:szCs w:val="24"/>
-        </w:rPr>
-        <w:t>16</w:t>
-      </w:r>
-      <w:r>
-        <w:rPr>
-          <w:rFonts w:ascii="Times New Roman" w:hAnsi="Times New Roman" w:cs="Times New Roman"/>
-          <w:sz w:val="24"/>
-          <w:szCs w:val="24"/>
-        </w:rPr>
-        <w:t>.sv</w:t>
+        <w:t>Module: CLA.sv</w:t>
       </w:r>
     </w:p>
     <w:p>
@@ -1983,57 +2332,7 @@
           <w:sz w:val="24"/>
           <w:szCs w:val="24"/>
         </w:rPr>
-        <w:t xml:space="preserve">Inputs: </w:t>
-      </w:r>
-      <w:proofErr w:type="spellStart"/>
-      <w:r>
-        <w:rPr>
-          <w:rFonts w:ascii="Times New Roman" w:hAnsi="Times New Roman" w:cs="Times New Roman"/>
-          <w:sz w:val="24"/>
-          <w:szCs w:val="24"/>
-        </w:rPr>
-        <w:t>Clk</w:t>
-      </w:r>
-      <w:proofErr w:type="spellEnd"/>
-      <w:r>
-        <w:rPr>
-          <w:rFonts w:ascii="Times New Roman" w:hAnsi="Times New Roman" w:cs="Times New Roman"/>
-          <w:sz w:val="24"/>
-          <w:szCs w:val="24"/>
-        </w:rPr>
-        <w:t xml:space="preserve">, Reset, Load, </w:t>
-      </w:r>
-      <w:r>
-        <w:rPr>
-          <w:rFonts w:ascii="Times New Roman" w:hAnsi="Times New Roman" w:cs="Times New Roman"/>
-          <w:sz w:val="24"/>
-          <w:szCs w:val="24"/>
-        </w:rPr>
-        <w:t>[</w:t>
-      </w:r>
-      <w:r>
-        <w:rPr>
-          <w:rFonts w:ascii="Times New Roman" w:hAnsi="Times New Roman" w:cs="Times New Roman"/>
-          <w:sz w:val="24"/>
-          <w:szCs w:val="24"/>
-        </w:rPr>
-        <w:t>15</w:t>
-      </w:r>
-      <w:r>
-        <w:rPr>
-          <w:rFonts w:ascii="Times New Roman" w:hAnsi="Times New Roman" w:cs="Times New Roman"/>
-          <w:sz w:val="24"/>
-          <w:szCs w:val="24"/>
-        </w:rPr>
-        <w:t xml:space="preserve">:0] </w:t>
-      </w:r>
-      <w:r>
-        <w:rPr>
-          <w:rFonts w:ascii="Times New Roman" w:hAnsi="Times New Roman" w:cs="Times New Roman"/>
-          <w:sz w:val="24"/>
-          <w:szCs w:val="24"/>
-        </w:rPr>
-        <w:t xml:space="preserve">D </w:t>
+        <w:t>Inputs: [3:0] A, [3:0] B, Cin</w:t>
       </w:r>
     </w:p>
     <w:p>
@@ -2052,34 +2351,16 @@
           <w:sz w:val="24"/>
           <w:szCs w:val="24"/>
         </w:rPr>
-        <w:t>Outputs: [</w:t>
-      </w:r>
-      <w:r>
-        <w:rPr>
-          <w:rFonts w:ascii="Times New Roman" w:hAnsi="Times New Roman" w:cs="Times New Roman"/>
-          <w:sz w:val="24"/>
-          <w:szCs w:val="24"/>
-        </w:rPr>
-        <w:t>15</w:t>
-      </w:r>
-      <w:r>
-        <w:rPr>
-          <w:rFonts w:ascii="Times New Roman" w:hAnsi="Times New Roman" w:cs="Times New Roman"/>
-          <w:sz w:val="24"/>
-          <w:szCs w:val="24"/>
-        </w:rPr>
-        <w:t xml:space="preserve">:0] </w:t>
-      </w:r>
-      <w:proofErr w:type="spellStart"/>
-      <w:r>
-        <w:rPr>
-          <w:rFonts w:ascii="Times New Roman" w:hAnsi="Times New Roman" w:cs="Times New Roman"/>
-          <w:sz w:val="24"/>
-          <w:szCs w:val="24"/>
-        </w:rPr>
-        <w:t>Data_Out</w:t>
-      </w:r>
-      <w:proofErr w:type="spellEnd"/>
+        <w:t xml:space="preserve">Outputs: [3:0] S, Cout, P, </w:t>
+      </w:r>
+      <w:r>
+        <w:rPr>
+          <w:rFonts w:ascii="Times New Roman" w:hAnsi="Times New Roman" w:cs="Times New Roman"/>
+          <w:sz w:val="24"/>
+          <w:szCs w:val="24"/>
+        </w:rPr>
+        <w:t>G</w:t>
+      </w:r>
     </w:p>
     <w:p>
       <w:pPr>
@@ -2097,63 +2378,111 @@
           <w:sz w:val="24"/>
           <w:szCs w:val="24"/>
         </w:rPr>
-        <w:t xml:space="preserve">Description: This is a </w:t>
-      </w:r>
-      <w:r>
-        <w:rPr>
-          <w:rFonts w:ascii="Times New Roman" w:hAnsi="Times New Roman" w:cs="Times New Roman"/>
-          <w:sz w:val="24"/>
-          <w:szCs w:val="24"/>
-        </w:rPr>
-        <w:t>16</w:t>
-      </w:r>
-      <w:r>
-        <w:rPr>
-          <w:rFonts w:ascii="Times New Roman" w:hAnsi="Times New Roman" w:cs="Times New Roman"/>
-          <w:sz w:val="24"/>
-          <w:szCs w:val="24"/>
-        </w:rPr>
-        <w:t>-bit re</w:t>
-      </w:r>
-      <w:r>
-        <w:rPr>
-          <w:rFonts w:ascii="Times New Roman" w:hAnsi="Times New Roman" w:cs="Times New Roman"/>
-          <w:sz w:val="24"/>
-          <w:szCs w:val="24"/>
-        </w:rPr>
-        <w:t>g</w:t>
-      </w:r>
-      <w:r>
-        <w:rPr>
-          <w:rFonts w:ascii="Times New Roman" w:hAnsi="Times New Roman" w:cs="Times New Roman"/>
-          <w:sz w:val="24"/>
-          <w:szCs w:val="24"/>
-        </w:rPr>
-        <w:t>ister which behaves similarly to Re</w:t>
-      </w:r>
-      <w:r>
-        <w:rPr>
-          <w:rFonts w:ascii="Times New Roman" w:hAnsi="Times New Roman" w:cs="Times New Roman"/>
-          <w:sz w:val="24"/>
-          <w:szCs w:val="24"/>
-        </w:rPr>
-        <w:t>g</w:t>
-      </w:r>
-      <w:r>
-        <w:rPr>
-          <w:rFonts w:ascii="Times New Roman" w:hAnsi="Times New Roman" w:cs="Times New Roman"/>
-          <w:sz w:val="24"/>
-          <w:szCs w:val="24"/>
-        </w:rPr>
-        <w:t xml:space="preserve">_1, except that </w:t>
-      </w:r>
-      <w:r>
-        <w:rPr>
-          <w:rFonts w:ascii="Times New Roman" w:hAnsi="Times New Roman" w:cs="Times New Roman"/>
-          <w:sz w:val="24"/>
-          <w:szCs w:val="24"/>
-        </w:rPr>
-        <w:t>it holds 16 bits.</w:t>
+        <w:t>Description: This is a 4-bit Carry-Lookahead adder</w:t>
+      </w:r>
+      <w:r>
+        <w:rPr>
+          <w:rFonts w:ascii="Times New Roman" w:hAnsi="Times New Roman" w:cs="Times New Roman"/>
+          <w:sz w:val="24"/>
+          <w:szCs w:val="24"/>
+        </w:rPr>
+        <w:t>, meaning it uses propagate and generate bits to calculate carry ins and outs for the individual full_adder.sv’s used in its construction, of which there are 4.</w:t>
+      </w:r>
+      <w:r>
+        <w:rPr>
+          <w:rFonts w:ascii="Times New Roman" w:hAnsi="Times New Roman" w:cs="Times New Roman"/>
+          <w:sz w:val="24"/>
+          <w:szCs w:val="24"/>
+        </w:rPr>
+        <w:t xml:space="preserve"> These local </w:t>
+      </w:r>
+      <w:r>
+        <w:rPr>
+          <w:rFonts w:ascii="Times New Roman" w:hAnsi="Times New Roman" w:cs="Times New Roman"/>
+          <w:sz w:val="24"/>
+          <w:szCs w:val="24"/>
+        </w:rPr>
+        <w:t>P</w:t>
+      </w:r>
+      <w:r>
+        <w:rPr>
+          <w:rFonts w:ascii="Times New Roman" w:hAnsi="Times New Roman" w:cs="Times New Roman"/>
+          <w:sz w:val="24"/>
+          <w:szCs w:val="24"/>
+        </w:rPr>
+        <w:t xml:space="preserve"> and</w:t>
+      </w:r>
+      <w:r>
+        <w:rPr>
+          <w:rFonts w:ascii="Times New Roman" w:hAnsi="Times New Roman" w:cs="Times New Roman"/>
+          <w:sz w:val="24"/>
+          <w:szCs w:val="24"/>
+        </w:rPr>
+        <w:t xml:space="preserve"> </w:t>
+      </w:r>
+      <w:r>
+        <w:rPr>
+          <w:rFonts w:ascii="Times New Roman" w:hAnsi="Times New Roman" w:cs="Times New Roman"/>
+          <w:sz w:val="24"/>
+          <w:szCs w:val="24"/>
+        </w:rPr>
+        <w:t>G</w:t>
+      </w:r>
+      <w:r>
+        <w:rPr>
+          <w:rFonts w:ascii="Times New Roman" w:hAnsi="Times New Roman" w:cs="Times New Roman"/>
+          <w:sz w:val="24"/>
+          <w:szCs w:val="24"/>
+        </w:rPr>
+        <w:t xml:space="preserve"> bits are used to calculate the CLA’s overall </w:t>
+      </w:r>
+      <w:r>
+        <w:rPr>
+          <w:rFonts w:ascii="Times New Roman" w:hAnsi="Times New Roman" w:cs="Times New Roman"/>
+          <w:sz w:val="24"/>
+          <w:szCs w:val="24"/>
+        </w:rPr>
+        <w:t>P</w:t>
+      </w:r>
+      <w:r>
+        <w:rPr>
+          <w:rFonts w:ascii="Times New Roman" w:hAnsi="Times New Roman" w:cs="Times New Roman"/>
+          <w:sz w:val="24"/>
+          <w:szCs w:val="24"/>
+        </w:rPr>
+        <w:t xml:space="preserve"> and</w:t>
+      </w:r>
+      <w:r>
+        <w:rPr>
+          <w:rFonts w:ascii="Times New Roman" w:hAnsi="Times New Roman" w:cs="Times New Roman"/>
+          <w:sz w:val="24"/>
+          <w:szCs w:val="24"/>
+        </w:rPr>
+        <w:t xml:space="preserve"> </w:t>
+      </w:r>
+      <w:r>
+        <w:rPr>
+          <w:rFonts w:ascii="Times New Roman" w:hAnsi="Times New Roman" w:cs="Times New Roman"/>
+          <w:sz w:val="24"/>
+          <w:szCs w:val="24"/>
+        </w:rPr>
+        <w:t>G</w:t>
+      </w:r>
+      <w:r>
+        <w:rPr>
+          <w:rFonts w:ascii="Times New Roman" w:hAnsi="Times New Roman" w:cs="Times New Roman"/>
+          <w:sz w:val="24"/>
+          <w:szCs w:val="24"/>
+        </w:rPr>
+        <w:t xml:space="preserve"> output</w:t>
+      </w:r>
+      <w:r>
+        <w:rPr>
+          <w:rFonts w:ascii="Times New Roman" w:hAnsi="Times New Roman" w:cs="Times New Roman"/>
+          <w:sz w:val="24"/>
+          <w:szCs w:val="24"/>
+        </w:rPr>
+        <w:t>, which are used to string multiple CLA’s together.</w:t>
       </w:r>
     </w:p>
     <w:p>
@@ -2172,31 +2501,23 @@
           <w:sz w:val="24"/>
           <w:szCs w:val="24"/>
         </w:rPr>
-        <w:t xml:space="preserve">Purpose: To hold </w:t>
-      </w:r>
-      <w:r>
-        <w:rPr>
-          <w:rFonts w:ascii="Times New Roman" w:hAnsi="Times New Roman" w:cs="Times New Roman"/>
-          <w:sz w:val="24"/>
-          <w:szCs w:val="24"/>
-        </w:rPr>
-        <w:t>16</w:t>
-      </w:r>
-      <w:r>
-        <w:rPr>
-          <w:rFonts w:ascii="Times New Roman" w:hAnsi="Times New Roman" w:cs="Times New Roman"/>
-          <w:sz w:val="24"/>
-          <w:szCs w:val="24"/>
-        </w:rPr>
-        <w:t xml:space="preserve"> bits of data</w:t>
-      </w:r>
-      <w:r>
-        <w:rPr>
-          <w:rFonts w:ascii="Times New Roman" w:hAnsi="Times New Roman" w:cs="Times New Roman"/>
-          <w:sz w:val="24"/>
-          <w:szCs w:val="24"/>
-        </w:rPr>
-        <w:t xml:space="preserve"> until more is loaded or it is reset.</w:t>
+        <w:t xml:space="preserve">Purpose: To add </w:t>
+      </w:r>
+      <w:r>
+        <w:rPr>
+          <w:rFonts w:ascii="Times New Roman" w:hAnsi="Times New Roman" w:cs="Times New Roman"/>
+          <w:sz w:val="24"/>
+          <w:szCs w:val="24"/>
+        </w:rPr>
+        <w:t>two</w:t>
+      </w:r>
+      <w:r>
+        <w:rPr>
+          <w:rFonts w:ascii="Times New Roman" w:hAnsi="Times New Roman" w:cs="Times New Roman"/>
+          <w:sz w:val="24"/>
+          <w:szCs w:val="24"/>
+        </w:rPr>
+        <w:t xml:space="preserve"> 4-bit operands to a carry in bit, and be usable in a larger lookahead adder.</w:t>
       </w:r>
     </w:p>
     <w:p>
@@ -2226,7 +2547,7 @@
           <w:sz w:val="24"/>
           <w:szCs w:val="24"/>
         </w:rPr>
-        <w:t>Module: Reg_File.sv</w:t>
+        <w:t>Module: adder_16.sv</w:t>
       </w:r>
     </w:p>
     <w:p>
@@ -2245,50 +2566,15 @@
           <w:sz w:val="24"/>
           <w:szCs w:val="24"/>
         </w:rPr>
-        <w:lastRenderedPageBreak/>
-        <w:t xml:space="preserve">Inputs: </w:t>
-      </w:r>
-      <w:proofErr w:type="spellStart"/>
-      <w:r>
-        <w:rPr>
-          <w:rFonts w:ascii="Times New Roman" w:hAnsi="Times New Roman" w:cs="Times New Roman"/>
-          <w:sz w:val="24"/>
-          <w:szCs w:val="24"/>
-        </w:rPr>
-        <w:t>Clk</w:t>
-      </w:r>
-      <w:proofErr w:type="spellEnd"/>
-      <w:r>
-        <w:rPr>
-          <w:rFonts w:ascii="Times New Roman" w:hAnsi="Times New Roman" w:cs="Times New Roman"/>
-          <w:sz w:val="24"/>
-          <w:szCs w:val="24"/>
-        </w:rPr>
-        <w:t>, Reset, [15:0]</w:t>
-      </w:r>
-      <w:r>
-        <w:rPr>
-          <w:rFonts w:ascii="Times New Roman" w:hAnsi="Times New Roman" w:cs="Times New Roman"/>
-          <w:sz w:val="24"/>
-          <w:szCs w:val="24"/>
-        </w:rPr>
-        <w:t xml:space="preserve"> D, [2:0] DR, [2:0] SR1, [2:0] SR2, </w:t>
-      </w:r>
-      <w:r>
-        <w:rPr>
-          <w:rFonts w:ascii="Times New Roman" w:hAnsi="Times New Roman" w:cs="Times New Roman"/>
-          <w:sz w:val="24"/>
-          <w:szCs w:val="24"/>
-        </w:rPr>
-        <w:t>LD_RE</w:t>
-      </w:r>
-      <w:r>
-        <w:rPr>
-          <w:rFonts w:ascii="Times New Roman" w:hAnsi="Times New Roman" w:cs="Times New Roman"/>
-          <w:sz w:val="24"/>
-          <w:szCs w:val="24"/>
-        </w:rPr>
-        <w:t>G</w:t>
+        <w:t>Inputs:</w:t>
+      </w:r>
+      <w:r>
+        <w:rPr>
+          <w:rFonts w:ascii="Times New Roman" w:hAnsi="Times New Roman" w:cs="Times New Roman"/>
+          <w:sz w:val="24"/>
+          <w:szCs w:val="24"/>
+        </w:rPr>
+        <w:t xml:space="preserve"> [15:0] A, [15:0] B, Cin</w:t>
       </w:r>
     </w:p>
     <w:p>
@@ -2307,646 +2593,6 @@
           <w:sz w:val="24"/>
           <w:szCs w:val="24"/>
         </w:rPr>
-        <w:t>Outputs: [15:0] SR1_OUT, [15:0] SR2_OUT</w:t>
-      </w:r>
-    </w:p>
-    <w:p>
-      <w:pPr>
-        <w:spacing w:after="0"/>
-        <w:ind w:left="720"/>
-        <w:rPr>
-          <w:rFonts w:ascii="Times New Roman" w:hAnsi="Times New Roman" w:cs="Times New Roman"/>
-          <w:sz w:val="24"/>
-          <w:szCs w:val="24"/>
-        </w:rPr>
-      </w:pPr>
-      <w:r>
-        <w:rPr>
-          <w:rFonts w:ascii="Times New Roman" w:hAnsi="Times New Roman" w:cs="Times New Roman"/>
-          <w:sz w:val="24"/>
-          <w:szCs w:val="24"/>
-        </w:rPr>
-        <w:t>Description: This is an 8x16-bit register, formed from 8 Reg_16’s</w:t>
-      </w:r>
-      <w:r>
-        <w:rPr>
-          <w:rFonts w:ascii="Times New Roman" w:hAnsi="Times New Roman" w:cs="Times New Roman"/>
-          <w:sz w:val="24"/>
-          <w:szCs w:val="24"/>
-        </w:rPr>
-        <w:t>.</w:t>
-      </w:r>
-      <w:r>
-        <w:rPr>
-          <w:rFonts w:ascii="Times New Roman" w:hAnsi="Times New Roman" w:cs="Times New Roman"/>
-          <w:sz w:val="24"/>
-          <w:szCs w:val="24"/>
-        </w:rPr>
-        <w:t xml:space="preserve"> Registers are numbered 0-7, </w:t>
-      </w:r>
-      <w:r>
-        <w:rPr>
-          <w:rFonts w:ascii="Times New Roman" w:hAnsi="Times New Roman" w:cs="Times New Roman"/>
-          <w:sz w:val="24"/>
-          <w:szCs w:val="24"/>
-        </w:rPr>
-        <w:t>and otherwise it too behaves like a scaled up version of Reg_1, as Reg_16 does.</w:t>
-      </w:r>
-    </w:p>
-    <w:p>
-      <w:pPr>
-        <w:spacing w:after="0"/>
-        <w:ind w:left="720"/>
-        <w:rPr>
-          <w:rFonts w:ascii="Times New Roman" w:hAnsi="Times New Roman" w:cs="Times New Roman"/>
-          <w:sz w:val="24"/>
-          <w:szCs w:val="24"/>
-        </w:rPr>
-      </w:pPr>
-      <w:r>
-        <w:rPr>
-          <w:rFonts w:ascii="Times New Roman" w:hAnsi="Times New Roman" w:cs="Times New Roman"/>
-          <w:sz w:val="24"/>
-          <w:szCs w:val="24"/>
-        </w:rPr>
-        <w:t>Purpose: To hold 8 16-bit pieces of data until they are replaced</w:t>
-      </w:r>
-      <w:r>
-        <w:rPr>
-          <w:rFonts w:ascii="Times New Roman" w:hAnsi="Times New Roman" w:cs="Times New Roman"/>
-          <w:sz w:val="24"/>
-          <w:szCs w:val="24"/>
-        </w:rPr>
-        <w:t xml:space="preserve"> or reset.</w:t>
-      </w:r>
-    </w:p>
-    <w:p>
-      <w:pPr>
-        <w:spacing w:after="0"/>
-        <w:ind w:left="720"/>
-        <w:rPr>
-          <w:rFonts w:ascii="Times New Roman" w:hAnsi="Times New Roman" w:cs="Times New Roman"/>
-          <w:sz w:val="24"/>
-          <w:szCs w:val="24"/>
-        </w:rPr>
-      </w:pPr>
-    </w:p>
-    <w:p>
-      <w:pPr>
-        <w:spacing w:after="0"/>
-        <w:ind w:left="720"/>
-        <w:rPr>
-          <w:rFonts w:ascii="Times New Roman" w:hAnsi="Times New Roman" w:cs="Times New Roman"/>
-          <w:sz w:val="24"/>
-          <w:szCs w:val="24"/>
-        </w:rPr>
-      </w:pPr>
-      <w:r>
-        <w:rPr>
-          <w:rFonts w:ascii="Times New Roman" w:hAnsi="Times New Roman" w:cs="Times New Roman"/>
-          <w:sz w:val="24"/>
-          <w:szCs w:val="24"/>
-        </w:rPr>
-        <w:t>Module: full_adder.sv</w:t>
-      </w:r>
-    </w:p>
-    <w:p>
-      <w:pPr>
-        <w:spacing w:after="0"/>
-        <w:ind w:left="720"/>
-        <w:rPr>
-          <w:rFonts w:ascii="Times New Roman" w:hAnsi="Times New Roman" w:cs="Times New Roman"/>
-          <w:sz w:val="24"/>
-          <w:szCs w:val="24"/>
-        </w:rPr>
-      </w:pPr>
-      <w:r>
-        <w:rPr>
-          <w:rFonts w:ascii="Times New Roman" w:hAnsi="Times New Roman" w:cs="Times New Roman"/>
-          <w:sz w:val="24"/>
-          <w:szCs w:val="24"/>
-        </w:rPr>
-        <w:t xml:space="preserve">Inputs: A, B, </w:t>
-      </w:r>
-      <w:proofErr w:type="spellStart"/>
-      <w:r>
-        <w:rPr>
-          <w:rFonts w:ascii="Times New Roman" w:hAnsi="Times New Roman" w:cs="Times New Roman"/>
-          <w:sz w:val="24"/>
-          <w:szCs w:val="24"/>
-        </w:rPr>
-        <w:t>Cin</w:t>
-      </w:r>
-      <w:proofErr w:type="spellEnd"/>
-    </w:p>
-    <w:p>
-      <w:pPr>
-        <w:spacing w:after="0"/>
-        <w:ind w:left="720"/>
-        <w:rPr>
-          <w:rFonts w:ascii="Times New Roman" w:hAnsi="Times New Roman" w:cs="Times New Roman"/>
-          <w:sz w:val="24"/>
-          <w:szCs w:val="24"/>
-        </w:rPr>
-      </w:pPr>
-      <w:r>
-        <w:rPr>
-          <w:rFonts w:ascii="Times New Roman" w:hAnsi="Times New Roman" w:cs="Times New Roman"/>
-          <w:sz w:val="24"/>
-          <w:szCs w:val="24"/>
-        </w:rPr>
-        <w:t xml:space="preserve">Outputs: </w:t>
-      </w:r>
-      <w:r>
-        <w:rPr>
-          <w:rFonts w:ascii="Times New Roman" w:hAnsi="Times New Roman" w:cs="Times New Roman"/>
-          <w:sz w:val="24"/>
-          <w:szCs w:val="24"/>
-        </w:rPr>
-        <w:t xml:space="preserve">S, </w:t>
-      </w:r>
-      <w:proofErr w:type="spellStart"/>
-      <w:r>
-        <w:rPr>
-          <w:rFonts w:ascii="Times New Roman" w:hAnsi="Times New Roman" w:cs="Times New Roman"/>
-          <w:sz w:val="24"/>
-          <w:szCs w:val="24"/>
-        </w:rPr>
-        <w:t>Cout</w:t>
-      </w:r>
-      <w:proofErr w:type="spellEnd"/>
-    </w:p>
-    <w:p>
-      <w:pPr>
-        <w:spacing w:after="0"/>
-        <w:ind w:left="720"/>
-        <w:rPr>
-          <w:rFonts w:ascii="Times New Roman" w:hAnsi="Times New Roman" w:cs="Times New Roman"/>
-          <w:sz w:val="24"/>
-          <w:szCs w:val="24"/>
-        </w:rPr>
-      </w:pPr>
-      <w:r>
-        <w:rPr>
-          <w:rFonts w:ascii="Times New Roman" w:hAnsi="Times New Roman" w:cs="Times New Roman"/>
-          <w:sz w:val="24"/>
-          <w:szCs w:val="24"/>
-        </w:rPr>
-        <w:t xml:space="preserve">Description: This is a 1-bit full adder. It takes binary inputs A, B, and </w:t>
-      </w:r>
-      <w:proofErr w:type="spellStart"/>
-      <w:r>
-        <w:rPr>
-          <w:rFonts w:ascii="Times New Roman" w:hAnsi="Times New Roman" w:cs="Times New Roman"/>
-          <w:sz w:val="24"/>
-          <w:szCs w:val="24"/>
-        </w:rPr>
-        <w:t>Cin</w:t>
-      </w:r>
-      <w:proofErr w:type="spellEnd"/>
-      <w:r>
-        <w:rPr>
-          <w:rFonts w:ascii="Times New Roman" w:hAnsi="Times New Roman" w:cs="Times New Roman"/>
-          <w:sz w:val="24"/>
-          <w:szCs w:val="24"/>
-        </w:rPr>
-        <w:t xml:space="preserve">, and outputs A + B to S, with </w:t>
-      </w:r>
-      <w:proofErr w:type="spellStart"/>
-      <w:r>
-        <w:rPr>
-          <w:rFonts w:ascii="Times New Roman" w:hAnsi="Times New Roman" w:cs="Times New Roman"/>
-          <w:sz w:val="24"/>
-          <w:szCs w:val="24"/>
-        </w:rPr>
-        <w:t>Cin</w:t>
-      </w:r>
-      <w:proofErr w:type="spellEnd"/>
-      <w:r>
-        <w:rPr>
-          <w:rFonts w:ascii="Times New Roman" w:hAnsi="Times New Roman" w:cs="Times New Roman"/>
-          <w:sz w:val="24"/>
-          <w:szCs w:val="24"/>
-        </w:rPr>
-        <w:t xml:space="preserve"> and </w:t>
-      </w:r>
-      <w:proofErr w:type="spellStart"/>
-      <w:r>
-        <w:rPr>
-          <w:rFonts w:ascii="Times New Roman" w:hAnsi="Times New Roman" w:cs="Times New Roman"/>
-          <w:sz w:val="24"/>
-          <w:szCs w:val="24"/>
-        </w:rPr>
-        <w:t>Cout</w:t>
-      </w:r>
-      <w:proofErr w:type="spellEnd"/>
-      <w:r>
-        <w:rPr>
-          <w:rFonts w:ascii="Times New Roman" w:hAnsi="Times New Roman" w:cs="Times New Roman"/>
-          <w:sz w:val="24"/>
-          <w:szCs w:val="24"/>
-        </w:rPr>
-        <w:t xml:space="preserve"> being the carry in and out of that operation. </w:t>
-      </w:r>
-    </w:p>
-    <w:p>
-      <w:pPr>
-        <w:spacing w:after="0"/>
-        <w:ind w:left="720"/>
-        <w:rPr>
-          <w:rFonts w:ascii="Times New Roman" w:hAnsi="Times New Roman" w:cs="Times New Roman"/>
-          <w:sz w:val="24"/>
-          <w:szCs w:val="24"/>
-        </w:rPr>
-      </w:pPr>
-      <w:r>
-        <w:rPr>
-          <w:rFonts w:ascii="Times New Roman" w:hAnsi="Times New Roman" w:cs="Times New Roman"/>
-          <w:sz w:val="24"/>
-          <w:szCs w:val="24"/>
-        </w:rPr>
-        <w:t>Purpose: To add</w:t>
-      </w:r>
-      <w:r>
-        <w:rPr>
-          <w:rFonts w:ascii="Times New Roman" w:hAnsi="Times New Roman" w:cs="Times New Roman"/>
-          <w:sz w:val="24"/>
-          <w:szCs w:val="24"/>
-        </w:rPr>
-        <w:t xml:space="preserve"> two</w:t>
-      </w:r>
-      <w:r>
-        <w:rPr>
-          <w:rFonts w:ascii="Times New Roman" w:hAnsi="Times New Roman" w:cs="Times New Roman"/>
-          <w:sz w:val="24"/>
-          <w:szCs w:val="24"/>
-        </w:rPr>
-        <w:t xml:space="preserve"> 1-bit binary numbers with a carry bit. </w:t>
-      </w:r>
-    </w:p>
-    <w:p>
-      <w:pPr>
-        <w:spacing w:after="0"/>
-        <w:ind w:left="720"/>
-        <w:rPr>
-          <w:rFonts w:ascii="Times New Roman" w:hAnsi="Times New Roman" w:cs="Times New Roman"/>
-          <w:sz w:val="24"/>
-          <w:szCs w:val="24"/>
-        </w:rPr>
-      </w:pPr>
-    </w:p>
-    <w:p>
-      <w:pPr>
-        <w:spacing w:after="0"/>
-        <w:ind w:left="720"/>
-        <w:rPr>
-          <w:rFonts w:ascii="Times New Roman" w:hAnsi="Times New Roman" w:cs="Times New Roman"/>
-          <w:sz w:val="24"/>
-          <w:szCs w:val="24"/>
-        </w:rPr>
-      </w:pPr>
-      <w:r>
-        <w:rPr>
-          <w:rFonts w:ascii="Times New Roman" w:hAnsi="Times New Roman" w:cs="Times New Roman"/>
-          <w:sz w:val="24"/>
-          <w:szCs w:val="24"/>
-        </w:rPr>
-        <w:t>Module: CLA.sv</w:t>
-      </w:r>
-    </w:p>
-    <w:p>
-      <w:pPr>
-        <w:spacing w:after="0"/>
-        <w:ind w:left="720"/>
-        <w:rPr>
-          <w:rFonts w:ascii="Times New Roman" w:hAnsi="Times New Roman" w:cs="Times New Roman"/>
-          <w:sz w:val="24"/>
-          <w:szCs w:val="24"/>
-        </w:rPr>
-      </w:pPr>
-      <w:r>
-        <w:rPr>
-          <w:rFonts w:ascii="Times New Roman" w:hAnsi="Times New Roman" w:cs="Times New Roman"/>
-          <w:sz w:val="24"/>
-          <w:szCs w:val="24"/>
-        </w:rPr>
-        <w:t xml:space="preserve">Inputs: [3:0] A, [3:0] B, </w:t>
-      </w:r>
-      <w:proofErr w:type="spellStart"/>
-      <w:r>
-        <w:rPr>
-          <w:rFonts w:ascii="Times New Roman" w:hAnsi="Times New Roman" w:cs="Times New Roman"/>
-          <w:sz w:val="24"/>
-          <w:szCs w:val="24"/>
-        </w:rPr>
-        <w:t>Cin</w:t>
-      </w:r>
-      <w:proofErr w:type="spellEnd"/>
-    </w:p>
-    <w:p>
-      <w:pPr>
-        <w:spacing w:after="0"/>
-        <w:ind w:left="720"/>
-        <w:rPr>
-          <w:rFonts w:ascii="Times New Roman" w:hAnsi="Times New Roman" w:cs="Times New Roman"/>
-          <w:sz w:val="24"/>
-          <w:szCs w:val="24"/>
-        </w:rPr>
-      </w:pPr>
-      <w:r>
-        <w:rPr>
-          <w:rFonts w:ascii="Times New Roman" w:hAnsi="Times New Roman" w:cs="Times New Roman"/>
-          <w:sz w:val="24"/>
-          <w:szCs w:val="24"/>
-        </w:rPr>
-        <w:t xml:space="preserve">Outputs: [3:0] S, </w:t>
-      </w:r>
-      <w:proofErr w:type="spellStart"/>
-      <w:r>
-        <w:rPr>
-          <w:rFonts w:ascii="Times New Roman" w:hAnsi="Times New Roman" w:cs="Times New Roman"/>
-          <w:sz w:val="24"/>
-          <w:szCs w:val="24"/>
-        </w:rPr>
-        <w:t>Cout</w:t>
-      </w:r>
-      <w:proofErr w:type="spellEnd"/>
-      <w:r>
-        <w:rPr>
-          <w:rFonts w:ascii="Times New Roman" w:hAnsi="Times New Roman" w:cs="Times New Roman"/>
-          <w:sz w:val="24"/>
-          <w:szCs w:val="24"/>
-        </w:rPr>
-        <w:t xml:space="preserve">, P, </w:t>
-      </w:r>
-      <w:r>
-        <w:rPr>
-          <w:rFonts w:ascii="Times New Roman" w:hAnsi="Times New Roman" w:cs="Times New Roman"/>
-          <w:sz w:val="24"/>
-          <w:szCs w:val="24"/>
-        </w:rPr>
-        <w:t>G</w:t>
-      </w:r>
-    </w:p>
-    <w:p>
-      <w:pPr>
-        <w:spacing w:after="0"/>
-        <w:ind w:left="720"/>
-        <w:rPr>
-          <w:rFonts w:ascii="Times New Roman" w:hAnsi="Times New Roman" w:cs="Times New Roman"/>
-          <w:sz w:val="24"/>
-          <w:szCs w:val="24"/>
-        </w:rPr>
-      </w:pPr>
-      <w:r>
-        <w:rPr>
-          <w:rFonts w:ascii="Times New Roman" w:hAnsi="Times New Roman" w:cs="Times New Roman"/>
-          <w:sz w:val="24"/>
-          <w:szCs w:val="24"/>
-        </w:rPr>
-        <w:t>Description: This is a 4-bit Carry-Lookahead adder</w:t>
-      </w:r>
-      <w:r>
-        <w:rPr>
-          <w:rFonts w:ascii="Times New Roman" w:hAnsi="Times New Roman" w:cs="Times New Roman"/>
-          <w:sz w:val="24"/>
-          <w:szCs w:val="24"/>
-        </w:rPr>
-        <w:t xml:space="preserve">, meaning it uses propagate and generate bits to calculate carry ins and outs for the individual </w:t>
-      </w:r>
-      <w:proofErr w:type="spellStart"/>
-      <w:r>
-        <w:rPr>
-          <w:rFonts w:ascii="Times New Roman" w:hAnsi="Times New Roman" w:cs="Times New Roman"/>
-          <w:sz w:val="24"/>
-          <w:szCs w:val="24"/>
-        </w:rPr>
-        <w:t>full_adder.sv’s</w:t>
-      </w:r>
-      <w:proofErr w:type="spellEnd"/>
-      <w:r>
-        <w:rPr>
-          <w:rFonts w:ascii="Times New Roman" w:hAnsi="Times New Roman" w:cs="Times New Roman"/>
-          <w:sz w:val="24"/>
-          <w:szCs w:val="24"/>
-        </w:rPr>
-        <w:t xml:space="preserve"> used in its construction, of which there are 4.</w:t>
-      </w:r>
-      <w:r>
-        <w:rPr>
-          <w:rFonts w:ascii="Times New Roman" w:hAnsi="Times New Roman" w:cs="Times New Roman"/>
-          <w:sz w:val="24"/>
-          <w:szCs w:val="24"/>
-        </w:rPr>
-        <w:t xml:space="preserve"> These local </w:t>
-      </w:r>
-      <w:r>
-        <w:rPr>
-          <w:rFonts w:ascii="Times New Roman" w:hAnsi="Times New Roman" w:cs="Times New Roman"/>
-          <w:sz w:val="24"/>
-          <w:szCs w:val="24"/>
-        </w:rPr>
-        <w:t>P</w:t>
-      </w:r>
-      <w:r>
-        <w:rPr>
-          <w:rFonts w:ascii="Times New Roman" w:hAnsi="Times New Roman" w:cs="Times New Roman"/>
-          <w:sz w:val="24"/>
-          <w:szCs w:val="24"/>
-        </w:rPr>
-        <w:t xml:space="preserve"> and</w:t>
-      </w:r>
-      <w:r>
-        <w:rPr>
-          <w:rFonts w:ascii="Times New Roman" w:hAnsi="Times New Roman" w:cs="Times New Roman"/>
-          <w:sz w:val="24"/>
-          <w:szCs w:val="24"/>
-        </w:rPr>
-        <w:t xml:space="preserve"> </w:t>
-      </w:r>
-      <w:r>
-        <w:rPr>
-          <w:rFonts w:ascii="Times New Roman" w:hAnsi="Times New Roman" w:cs="Times New Roman"/>
-          <w:sz w:val="24"/>
-          <w:szCs w:val="24"/>
-        </w:rPr>
-        <w:t>G</w:t>
-      </w:r>
-      <w:r>
-        <w:rPr>
-          <w:rFonts w:ascii="Times New Roman" w:hAnsi="Times New Roman" w:cs="Times New Roman"/>
-          <w:sz w:val="24"/>
-          <w:szCs w:val="24"/>
-        </w:rPr>
-        <w:t xml:space="preserve"> bits are used to calculate the CLA’s overall </w:t>
-      </w:r>
-      <w:r>
-        <w:rPr>
-          <w:rFonts w:ascii="Times New Roman" w:hAnsi="Times New Roman" w:cs="Times New Roman"/>
-          <w:sz w:val="24"/>
-          <w:szCs w:val="24"/>
-        </w:rPr>
-        <w:t>P</w:t>
-      </w:r>
-      <w:r>
-        <w:rPr>
-          <w:rFonts w:ascii="Times New Roman" w:hAnsi="Times New Roman" w:cs="Times New Roman"/>
-          <w:sz w:val="24"/>
-          <w:szCs w:val="24"/>
-        </w:rPr>
-        <w:t xml:space="preserve"> and</w:t>
-      </w:r>
-      <w:r>
-        <w:rPr>
-          <w:rFonts w:ascii="Times New Roman" w:hAnsi="Times New Roman" w:cs="Times New Roman"/>
-          <w:sz w:val="24"/>
-          <w:szCs w:val="24"/>
-        </w:rPr>
-        <w:t xml:space="preserve"> </w:t>
-      </w:r>
-      <w:r>
-        <w:rPr>
-          <w:rFonts w:ascii="Times New Roman" w:hAnsi="Times New Roman" w:cs="Times New Roman"/>
-          <w:sz w:val="24"/>
-          <w:szCs w:val="24"/>
-        </w:rPr>
-        <w:t>G</w:t>
-      </w:r>
-      <w:r>
-        <w:rPr>
-          <w:rFonts w:ascii="Times New Roman" w:hAnsi="Times New Roman" w:cs="Times New Roman"/>
-          <w:sz w:val="24"/>
-          <w:szCs w:val="24"/>
-        </w:rPr>
-        <w:t xml:space="preserve"> output</w:t>
-      </w:r>
-      <w:r>
-        <w:rPr>
-          <w:rFonts w:ascii="Times New Roman" w:hAnsi="Times New Roman" w:cs="Times New Roman"/>
-          <w:sz w:val="24"/>
-          <w:szCs w:val="24"/>
-        </w:rPr>
-        <w:t>, which are used to string multiple CLA’s together.</w:t>
-      </w:r>
-    </w:p>
-    <w:p>
-      <w:pPr>
-        <w:spacing w:after="0"/>
-        <w:ind w:left="720"/>
-        <w:rPr>
-          <w:rFonts w:ascii="Times New Roman" w:hAnsi="Times New Roman" w:cs="Times New Roman"/>
-          <w:sz w:val="24"/>
-          <w:szCs w:val="24"/>
-        </w:rPr>
-      </w:pPr>
-      <w:r>
-        <w:rPr>
-          <w:rFonts w:ascii="Times New Roman" w:hAnsi="Times New Roman" w:cs="Times New Roman"/>
-          <w:sz w:val="24"/>
-          <w:szCs w:val="24"/>
-        </w:rPr>
-        <w:t xml:space="preserve">Purpose: To add </w:t>
-      </w:r>
-      <w:r>
-        <w:rPr>
-          <w:rFonts w:ascii="Times New Roman" w:hAnsi="Times New Roman" w:cs="Times New Roman"/>
-          <w:sz w:val="24"/>
-          <w:szCs w:val="24"/>
-        </w:rPr>
-        <w:t>two</w:t>
-      </w:r>
-      <w:r>
-        <w:rPr>
-          <w:rFonts w:ascii="Times New Roman" w:hAnsi="Times New Roman" w:cs="Times New Roman"/>
-          <w:sz w:val="24"/>
-          <w:szCs w:val="24"/>
-        </w:rPr>
-        <w:t xml:space="preserve"> 4-bit operands to a carry in bit, and be usable in a larger lookahead adder.</w:t>
-      </w:r>
-    </w:p>
-    <w:p>
-      <w:pPr>
-        <w:spacing w:after="0"/>
-        <w:ind w:left="720"/>
-        <w:rPr>
-          <w:rFonts w:ascii="Times New Roman" w:hAnsi="Times New Roman" w:cs="Times New Roman"/>
-          <w:sz w:val="24"/>
-          <w:szCs w:val="24"/>
-        </w:rPr>
-      </w:pPr>
-    </w:p>
-    <w:p>
-      <w:pPr>
-        <w:spacing w:after="0"/>
-        <w:ind w:left="720"/>
-        <w:rPr>
-          <w:rFonts w:ascii="Times New Roman" w:hAnsi="Times New Roman" w:cs="Times New Roman"/>
-          <w:sz w:val="24"/>
-          <w:szCs w:val="24"/>
-        </w:rPr>
-      </w:pPr>
-      <w:r>
-        <w:rPr>
-          <w:rFonts w:ascii="Times New Roman" w:hAnsi="Times New Roman" w:cs="Times New Roman"/>
-          <w:sz w:val="24"/>
-          <w:szCs w:val="24"/>
-        </w:rPr>
-        <w:t>Module: adder_16.sv</w:t>
-      </w:r>
-    </w:p>
-    <w:p>
-      <w:pPr>
-        <w:spacing w:after="0"/>
-        <w:ind w:left="720"/>
-        <w:rPr>
-          <w:rFonts w:ascii="Times New Roman" w:hAnsi="Times New Roman" w:cs="Times New Roman"/>
-          <w:sz w:val="24"/>
-          <w:szCs w:val="24"/>
-        </w:rPr>
-      </w:pPr>
-      <w:r>
-        <w:rPr>
-          <w:rFonts w:ascii="Times New Roman" w:hAnsi="Times New Roman" w:cs="Times New Roman"/>
-          <w:sz w:val="24"/>
-          <w:szCs w:val="24"/>
-        </w:rPr>
-        <w:t>Inputs:</w:t>
-      </w:r>
-      <w:r>
-        <w:rPr>
-          <w:rFonts w:ascii="Times New Roman" w:hAnsi="Times New Roman" w:cs="Times New Roman"/>
-          <w:sz w:val="24"/>
-          <w:szCs w:val="24"/>
-        </w:rPr>
-        <w:t xml:space="preserve"> [15:0] A, [15:0] B, </w:t>
-      </w:r>
-      <w:proofErr w:type="spellStart"/>
-      <w:r>
-        <w:rPr>
-          <w:rFonts w:ascii="Times New Roman" w:hAnsi="Times New Roman" w:cs="Times New Roman"/>
-          <w:sz w:val="24"/>
-          <w:szCs w:val="24"/>
-        </w:rPr>
-        <w:t>Cin</w:t>
-      </w:r>
-      <w:proofErr w:type="spellEnd"/>
-    </w:p>
-    <w:p>
-      <w:pPr>
-        <w:spacing w:after="0"/>
-        <w:ind w:left="720"/>
-        <w:rPr>
-          <w:rFonts w:ascii="Times New Roman" w:hAnsi="Times New Roman" w:cs="Times New Roman"/>
-          <w:sz w:val="24"/>
-          <w:szCs w:val="24"/>
-        </w:rPr>
-      </w:pPr>
-      <w:r>
-        <w:rPr>
-          <w:rFonts w:ascii="Times New Roman" w:hAnsi="Times New Roman" w:cs="Times New Roman"/>
-          <w:sz w:val="24"/>
-          <w:szCs w:val="24"/>
-        </w:rPr>
         <w:t>Outputs:</w:t>
       </w:r>
       <w:r>
@@ -2955,18 +2601,8 @@
           <w:sz w:val="24"/>
           <w:szCs w:val="24"/>
         </w:rPr>
-        <w:t xml:space="preserve"> [15:0] S, </w:t>
-      </w:r>
-      <w:proofErr w:type="spellStart"/>
-      <w:r>
-        <w:rPr>
-          <w:rFonts w:ascii="Times New Roman" w:hAnsi="Times New Roman" w:cs="Times New Roman"/>
-          <w:sz w:val="24"/>
-          <w:szCs w:val="24"/>
-        </w:rPr>
-        <w:t>Cout</w:t>
-      </w:r>
-      <w:proofErr w:type="spellEnd"/>
+        <w:t xml:space="preserve"> [15:0] S, Cout</w:t>
+      </w:r>
       <w:r>
         <w:rPr>
           <w:rFonts w:ascii="Times New Roman" w:hAnsi="Times New Roman" w:cs="Times New Roman"/>
@@ -3054,25 +2690,7 @@
           <w:sz w:val="24"/>
           <w:szCs w:val="24"/>
         </w:rPr>
-        <w:t xml:space="preserve"> bits from each CLA are used to calculate carry ins for each CLA, as well as </w:t>
-      </w:r>
-      <w:proofErr w:type="spellStart"/>
-      <w:r>
-        <w:rPr>
-          <w:rFonts w:ascii="Times New Roman" w:hAnsi="Times New Roman" w:cs="Times New Roman"/>
-          <w:sz w:val="24"/>
-          <w:szCs w:val="24"/>
-        </w:rPr>
-        <w:t>Cout</w:t>
-      </w:r>
-      <w:proofErr w:type="spellEnd"/>
-      <w:r>
-        <w:rPr>
-          <w:rFonts w:ascii="Times New Roman" w:hAnsi="Times New Roman" w:cs="Times New Roman"/>
-          <w:sz w:val="24"/>
-          <w:szCs w:val="24"/>
-        </w:rPr>
-        <w:t xml:space="preserve"> for the overall adder_16 module.</w:t>
+        <w:t xml:space="preserve"> bits from each CLA are used to calculate carry ins for each CLA, as well as Cout for the overall adder_16 module.</w:t>
       </w:r>
     </w:p>
     <w:p>
@@ -3188,18 +2806,8 @@
           <w:sz w:val="24"/>
           <w:szCs w:val="24"/>
         </w:rPr>
-        <w:t xml:space="preserve">, </w:t>
-      </w:r>
-      <w:proofErr w:type="spellStart"/>
-      <w:r>
-        <w:rPr>
-          <w:rFonts w:ascii="Times New Roman" w:hAnsi="Times New Roman" w:cs="Times New Roman"/>
-          <w:sz w:val="24"/>
-          <w:szCs w:val="24"/>
-        </w:rPr>
-        <w:t>Cin</w:t>
-      </w:r>
-      <w:proofErr w:type="spellEnd"/>
+        <w:t>, Cin</w:t>
+      </w:r>
     </w:p>
     <w:p>
       <w:pPr>
@@ -3455,25 +3063,355 @@
           <w:sz w:val="24"/>
           <w:szCs w:val="24"/>
         </w:rPr>
+        <w:t xml:space="preserve"> HexDriver converts a 4 bit binary number input into a 7 bit output that displays that number when passed into the Hex LEDs on the FPGA board. </w:t>
+      </w:r>
+    </w:p>
+    <w:p>
+      <w:pPr>
+        <w:spacing w:after="0"/>
+        <w:ind w:left="720"/>
+        <w:rPr>
+          <w:rFonts w:ascii="Times New Roman" w:hAnsi="Times New Roman" w:cs="Times New Roman"/>
+          <w:sz w:val="24"/>
+          <w:szCs w:val="24"/>
+        </w:rPr>
+      </w:pPr>
+      <w:r>
+        <w:rPr>
+          <w:rFonts w:ascii="Times New Roman" w:hAnsi="Times New Roman" w:cs="Times New Roman"/>
+          <w:sz w:val="24"/>
+          <w:szCs w:val="24"/>
+        </w:rPr>
+        <w:t>Purpose:</w:t>
+      </w:r>
+      <w:r>
+        <w:rPr>
+          <w:rFonts w:ascii="Times New Roman" w:hAnsi="Times New Roman" w:cs="Times New Roman"/>
+          <w:sz w:val="24"/>
+          <w:szCs w:val="24"/>
+        </w:rPr>
+        <w:t xml:space="preserve"> To turn binary inputs into LED-ready Hex outputs</w:t>
+      </w:r>
+    </w:p>
+    <w:p>
+      <w:pPr>
+        <w:spacing w:after="0"/>
+        <w:ind w:left="720"/>
+        <w:rPr>
+          <w:rFonts w:ascii="Times New Roman" w:hAnsi="Times New Roman" w:cs="Times New Roman"/>
+          <w:sz w:val="24"/>
+          <w:szCs w:val="24"/>
+        </w:rPr>
+      </w:pPr>
+    </w:p>
+    <w:p>
+      <w:pPr>
+        <w:spacing w:after="0"/>
+        <w:ind w:left="720"/>
+        <w:rPr>
+          <w:rFonts w:ascii="Times New Roman" w:hAnsi="Times New Roman" w:cs="Times New Roman"/>
+          <w:sz w:val="24"/>
+          <w:szCs w:val="24"/>
+        </w:rPr>
+      </w:pPr>
+      <w:r>
+        <w:rPr>
+          <w:rFonts w:ascii="Times New Roman" w:hAnsi="Times New Roman" w:cs="Times New Roman"/>
+          <w:sz w:val="24"/>
+          <w:szCs w:val="24"/>
+        </w:rPr>
+        <w:t xml:space="preserve">Module: </w:t>
+      </w:r>
+      <w:r>
+        <w:rPr>
+          <w:rFonts w:ascii="Times New Roman" w:hAnsi="Times New Roman" w:cs="Times New Roman"/>
+          <w:sz w:val="24"/>
+          <w:szCs w:val="24"/>
+        </w:rPr>
+        <w:t>datapath</w:t>
+      </w:r>
+      <w:r>
+        <w:rPr>
+          <w:rFonts w:ascii="Times New Roman" w:hAnsi="Times New Roman" w:cs="Times New Roman"/>
+          <w:sz w:val="24"/>
+          <w:szCs w:val="24"/>
+        </w:rPr>
+        <w:t>.sv</w:t>
+      </w:r>
+    </w:p>
+    <w:p>
+      <w:pPr>
+        <w:spacing w:after="0"/>
+        <w:ind w:left="720"/>
+        <w:rPr>
+          <w:rFonts w:ascii="Times New Roman" w:hAnsi="Times New Roman" w:cs="Times New Roman"/>
+          <w:sz w:val="24"/>
+          <w:szCs w:val="24"/>
+        </w:rPr>
+      </w:pPr>
+      <w:r>
+        <w:rPr>
+          <w:rFonts w:ascii="Times New Roman" w:hAnsi="Times New Roman" w:cs="Times New Roman"/>
+          <w:sz w:val="24"/>
+          <w:szCs w:val="24"/>
+        </w:rPr>
+        <w:t>Inputs:</w:t>
+      </w:r>
+      <w:r>
+        <w:rPr>
+          <w:rFonts w:ascii="Times New Roman" w:hAnsi="Times New Roman" w:cs="Times New Roman"/>
+          <w:sz w:val="24"/>
+          <w:szCs w:val="24"/>
+        </w:rPr>
+        <w:t xml:space="preserve"> Reset, Clk, LD_MAR, </w:t>
+      </w:r>
+      <w:r>
+        <w:rPr>
+          <w:rFonts w:ascii="Times New Roman" w:hAnsi="Times New Roman" w:cs="Times New Roman"/>
+          <w:sz w:val="24"/>
+          <w:szCs w:val="24"/>
+        </w:rPr>
+        <w:t>LD_</w:t>
+      </w:r>
+      <w:r>
+        <w:rPr>
+          <w:rFonts w:ascii="Times New Roman" w:hAnsi="Times New Roman" w:cs="Times New Roman"/>
+          <w:sz w:val="24"/>
+          <w:szCs w:val="24"/>
+        </w:rPr>
+        <w:t xml:space="preserve">MDR, </w:t>
+      </w:r>
+      <w:r>
+        <w:rPr>
+          <w:rFonts w:ascii="Times New Roman" w:hAnsi="Times New Roman" w:cs="Times New Roman"/>
+          <w:sz w:val="24"/>
+          <w:szCs w:val="24"/>
+        </w:rPr>
+        <w:t>LD_</w:t>
+      </w:r>
+      <w:r>
+        <w:rPr>
+          <w:rFonts w:ascii="Times New Roman" w:hAnsi="Times New Roman" w:cs="Times New Roman"/>
+          <w:sz w:val="24"/>
+          <w:szCs w:val="24"/>
+        </w:rPr>
+        <w:t xml:space="preserve">IR, </w:t>
+      </w:r>
+      <w:r>
+        <w:rPr>
+          <w:rFonts w:ascii="Times New Roman" w:hAnsi="Times New Roman" w:cs="Times New Roman"/>
+          <w:sz w:val="24"/>
+          <w:szCs w:val="24"/>
+        </w:rPr>
+        <w:t>LD_</w:t>
+      </w:r>
+      <w:r>
+        <w:rPr>
+          <w:rFonts w:ascii="Times New Roman" w:hAnsi="Times New Roman" w:cs="Times New Roman"/>
+          <w:sz w:val="24"/>
+          <w:szCs w:val="24"/>
+        </w:rPr>
+        <w:t xml:space="preserve">BEN, </w:t>
+      </w:r>
+      <w:r>
+        <w:rPr>
+          <w:rFonts w:ascii="Times New Roman" w:hAnsi="Times New Roman" w:cs="Times New Roman"/>
+          <w:sz w:val="24"/>
+          <w:szCs w:val="24"/>
+        </w:rPr>
+        <w:t>LD_</w:t>
+      </w:r>
+      <w:r>
+        <w:rPr>
+          <w:rFonts w:ascii="Times New Roman" w:hAnsi="Times New Roman" w:cs="Times New Roman"/>
+          <w:sz w:val="24"/>
+          <w:szCs w:val="24"/>
+        </w:rPr>
+        <w:t xml:space="preserve">CC, </w:t>
+      </w:r>
+      <w:r>
+        <w:rPr>
+          <w:rFonts w:ascii="Times New Roman" w:hAnsi="Times New Roman" w:cs="Times New Roman"/>
+          <w:sz w:val="24"/>
+          <w:szCs w:val="24"/>
+        </w:rPr>
+        <w:t>LD_</w:t>
+      </w:r>
+      <w:r>
+        <w:rPr>
+          <w:rFonts w:ascii="Times New Roman" w:hAnsi="Times New Roman" w:cs="Times New Roman"/>
+          <w:sz w:val="24"/>
+          <w:szCs w:val="24"/>
+        </w:rPr>
+        <w:t>RE</w:t>
+      </w:r>
+      <w:r>
+        <w:rPr>
+          <w:rFonts w:ascii="Times New Roman" w:hAnsi="Times New Roman" w:cs="Times New Roman"/>
+          <w:sz w:val="24"/>
+          <w:szCs w:val="24"/>
+        </w:rPr>
+        <w:t>G</w:t>
+      </w:r>
+      <w:r>
+        <w:rPr>
+          <w:rFonts w:ascii="Times New Roman" w:hAnsi="Times New Roman" w:cs="Times New Roman"/>
+          <w:sz w:val="24"/>
+          <w:szCs w:val="24"/>
+        </w:rPr>
+        <w:t xml:space="preserve">, </w:t>
+      </w:r>
+      <w:r>
+        <w:rPr>
+          <w:rFonts w:ascii="Times New Roman" w:hAnsi="Times New Roman" w:cs="Times New Roman"/>
+          <w:sz w:val="24"/>
+          <w:szCs w:val="24"/>
+        </w:rPr>
+        <w:t>LD_</w:t>
+      </w:r>
+      <w:r>
+        <w:rPr>
+          <w:rFonts w:ascii="Times New Roman" w:hAnsi="Times New Roman" w:cs="Times New Roman"/>
+          <w:sz w:val="24"/>
+          <w:szCs w:val="24"/>
+        </w:rPr>
+        <w:t xml:space="preserve">PC, </w:t>
+      </w:r>
+      <w:r>
+        <w:rPr>
+          <w:rFonts w:ascii="Times New Roman" w:hAnsi="Times New Roman" w:cs="Times New Roman"/>
+          <w:sz w:val="24"/>
+          <w:szCs w:val="24"/>
+        </w:rPr>
+        <w:t>LD_</w:t>
+      </w:r>
+      <w:r>
+        <w:rPr>
+          <w:rFonts w:ascii="Times New Roman" w:hAnsi="Times New Roman" w:cs="Times New Roman"/>
+          <w:sz w:val="24"/>
+          <w:szCs w:val="24"/>
+        </w:rPr>
+        <w:t>LED,</w:t>
+      </w:r>
+      <w:r>
+        <w:rPr>
+          <w:rFonts w:ascii="Times New Roman" w:hAnsi="Times New Roman" w:cs="Times New Roman"/>
+          <w:sz w:val="24"/>
+          <w:szCs w:val="24"/>
+        </w:rPr>
         <w:t xml:space="preserve"> </w:t>
       </w:r>
-      <w:proofErr w:type="spellStart"/>
-      <w:r>
-        <w:rPr>
-          <w:rFonts w:ascii="Times New Roman" w:hAnsi="Times New Roman" w:cs="Times New Roman"/>
-          <w:sz w:val="24"/>
-          <w:szCs w:val="24"/>
-        </w:rPr>
-        <w:t>HexDriver</w:t>
-      </w:r>
-      <w:proofErr w:type="spellEnd"/>
-      <w:r>
-        <w:rPr>
-          <w:rFonts w:ascii="Times New Roman" w:hAnsi="Times New Roman" w:cs="Times New Roman"/>
-          <w:sz w:val="24"/>
-          <w:szCs w:val="24"/>
-        </w:rPr>
-        <w:t xml:space="preserve"> converts a 4 bit binary number input into a 7 bit output that displays that number when passed into the Hex LEDs on the FPGA board. </w:t>
+      <w:r>
+        <w:rPr>
+          <w:rFonts w:ascii="Times New Roman" w:hAnsi="Times New Roman" w:cs="Times New Roman"/>
+          <w:sz w:val="24"/>
+          <w:szCs w:val="24"/>
+        </w:rPr>
+        <w:t>G</w:t>
+      </w:r>
+      <w:r>
+        <w:rPr>
+          <w:rFonts w:ascii="Times New Roman" w:hAnsi="Times New Roman" w:cs="Times New Roman"/>
+          <w:sz w:val="24"/>
+          <w:szCs w:val="24"/>
+        </w:rPr>
+        <w:t xml:space="preserve">atePC, </w:t>
+      </w:r>
+      <w:r>
+        <w:rPr>
+          <w:rFonts w:ascii="Times New Roman" w:hAnsi="Times New Roman" w:cs="Times New Roman"/>
+          <w:sz w:val="24"/>
+          <w:szCs w:val="24"/>
+        </w:rPr>
+        <w:t>G</w:t>
+      </w:r>
+      <w:r>
+        <w:rPr>
+          <w:rFonts w:ascii="Times New Roman" w:hAnsi="Times New Roman" w:cs="Times New Roman"/>
+          <w:sz w:val="24"/>
+          <w:szCs w:val="24"/>
+        </w:rPr>
+        <w:t xml:space="preserve">ateMDR, </w:t>
+      </w:r>
+      <w:r>
+        <w:rPr>
+          <w:rFonts w:ascii="Times New Roman" w:hAnsi="Times New Roman" w:cs="Times New Roman"/>
+          <w:sz w:val="24"/>
+          <w:szCs w:val="24"/>
+        </w:rPr>
+        <w:t>G</w:t>
+      </w:r>
+      <w:r>
+        <w:rPr>
+          <w:rFonts w:ascii="Times New Roman" w:hAnsi="Times New Roman" w:cs="Times New Roman"/>
+          <w:sz w:val="24"/>
+          <w:szCs w:val="24"/>
+        </w:rPr>
+        <w:t xml:space="preserve">ateALU, </w:t>
+      </w:r>
+      <w:r>
+        <w:rPr>
+          <w:rFonts w:ascii="Times New Roman" w:hAnsi="Times New Roman" w:cs="Times New Roman"/>
+          <w:sz w:val="24"/>
+          <w:szCs w:val="24"/>
+        </w:rPr>
+        <w:t>G</w:t>
+      </w:r>
+      <w:r>
+        <w:rPr>
+          <w:rFonts w:ascii="Times New Roman" w:hAnsi="Times New Roman" w:cs="Times New Roman"/>
+          <w:sz w:val="24"/>
+          <w:szCs w:val="24"/>
+        </w:rPr>
+        <w:t>ateMARMUX</w:t>
+      </w:r>
+      <w:r>
+        <w:rPr>
+          <w:rFonts w:ascii="Times New Roman" w:hAnsi="Times New Roman" w:cs="Times New Roman"/>
+          <w:sz w:val="24"/>
+          <w:szCs w:val="24"/>
+        </w:rPr>
+        <w:t>, [1:0] PCMUX</w:t>
+      </w:r>
+      <w:r>
+        <w:rPr>
+          <w:rFonts w:ascii="Times New Roman" w:hAnsi="Times New Roman" w:cs="Times New Roman"/>
+          <w:sz w:val="24"/>
+          <w:szCs w:val="24"/>
+        </w:rPr>
+        <w:t>, DRMUX,</w:t>
+      </w:r>
+      <w:r>
+        <w:rPr>
+          <w:rFonts w:ascii="Times New Roman" w:hAnsi="Times New Roman" w:cs="Times New Roman"/>
+          <w:sz w:val="24"/>
+          <w:szCs w:val="24"/>
+        </w:rPr>
+        <w:t xml:space="preserve"> </w:t>
+      </w:r>
+      <w:r>
+        <w:rPr>
+          <w:rFonts w:ascii="Times New Roman" w:hAnsi="Times New Roman" w:cs="Times New Roman"/>
+          <w:sz w:val="24"/>
+          <w:szCs w:val="24"/>
+        </w:rPr>
+        <w:t>SR1MUX, SR2MUX, ADDR1MUX, [1:0] ADDR2MUX, [1:0] ALUK</w:t>
+      </w:r>
+      <w:r>
+        <w:rPr>
+          <w:rFonts w:ascii="Times New Roman" w:hAnsi="Times New Roman" w:cs="Times New Roman"/>
+          <w:sz w:val="24"/>
+          <w:szCs w:val="24"/>
+        </w:rPr>
+        <w:t>, MIO_EN</w:t>
+      </w:r>
+      <w:r>
+        <w:rPr>
+          <w:rFonts w:ascii="Times New Roman" w:hAnsi="Times New Roman" w:cs="Times New Roman"/>
+          <w:sz w:val="24"/>
+          <w:szCs w:val="24"/>
+        </w:rPr>
+        <w:t>, [15:0] MDR_In</w:t>
       </w:r>
     </w:p>
     <w:p>
@@ -3492,6 +3430,156 @@
           <w:sz w:val="24"/>
           <w:szCs w:val="24"/>
         </w:rPr>
+        <w:t>Outputs:</w:t>
+      </w:r>
+      <w:r>
+        <w:rPr>
+          <w:rFonts w:ascii="Times New Roman" w:hAnsi="Times New Roman" w:cs="Times New Roman"/>
+          <w:sz w:val="24"/>
+          <w:szCs w:val="24"/>
+        </w:rPr>
+        <w:t xml:space="preserve"> [15:0] MAR, </w:t>
+      </w:r>
+      <w:r>
+        <w:rPr>
+          <w:rFonts w:ascii="Times New Roman" w:hAnsi="Times New Roman" w:cs="Times New Roman"/>
+          <w:sz w:val="24"/>
+          <w:szCs w:val="24"/>
+        </w:rPr>
+        <w:t>[15:0]</w:t>
+      </w:r>
+      <w:r>
+        <w:rPr>
+          <w:rFonts w:ascii="Times New Roman" w:hAnsi="Times New Roman" w:cs="Times New Roman"/>
+          <w:sz w:val="24"/>
+          <w:szCs w:val="24"/>
+        </w:rPr>
+        <w:t xml:space="preserve"> MDR, </w:t>
+      </w:r>
+      <w:r>
+        <w:rPr>
+          <w:rFonts w:ascii="Times New Roman" w:hAnsi="Times New Roman" w:cs="Times New Roman"/>
+          <w:sz w:val="24"/>
+          <w:szCs w:val="24"/>
+        </w:rPr>
+        <w:t>[15:0]</w:t>
+      </w:r>
+      <w:r>
+        <w:rPr>
+          <w:rFonts w:ascii="Times New Roman" w:hAnsi="Times New Roman" w:cs="Times New Roman"/>
+          <w:sz w:val="24"/>
+          <w:szCs w:val="24"/>
+        </w:rPr>
+        <w:t xml:space="preserve"> PC, </w:t>
+      </w:r>
+      <w:r>
+        <w:rPr>
+          <w:rFonts w:ascii="Times New Roman" w:hAnsi="Times New Roman" w:cs="Times New Roman"/>
+          <w:sz w:val="24"/>
+          <w:szCs w:val="24"/>
+        </w:rPr>
+        <w:t>[15:0]</w:t>
+      </w:r>
+      <w:r>
+        <w:rPr>
+          <w:rFonts w:ascii="Times New Roman" w:hAnsi="Times New Roman" w:cs="Times New Roman"/>
+          <w:sz w:val="24"/>
+          <w:szCs w:val="24"/>
+        </w:rPr>
+        <w:t xml:space="preserve"> IR</w:t>
+      </w:r>
+      <w:r>
+        <w:rPr>
+          <w:rFonts w:ascii="Times New Roman" w:hAnsi="Times New Roman" w:cs="Times New Roman"/>
+          <w:sz w:val="24"/>
+          <w:szCs w:val="24"/>
+        </w:rPr>
+        <w:t>, BEN, [9:0] LED</w:t>
+      </w:r>
+    </w:p>
+    <w:p>
+      <w:pPr>
+        <w:spacing w:after="0"/>
+        <w:ind w:left="720"/>
+        <w:rPr>
+          <w:rFonts w:ascii="Times New Roman" w:hAnsi="Times New Roman" w:cs="Times New Roman"/>
+          <w:sz w:val="24"/>
+          <w:szCs w:val="24"/>
+        </w:rPr>
+      </w:pPr>
+      <w:r>
+        <w:rPr>
+          <w:rFonts w:ascii="Times New Roman" w:hAnsi="Times New Roman" w:cs="Times New Roman"/>
+          <w:sz w:val="24"/>
+          <w:szCs w:val="24"/>
+        </w:rPr>
+        <w:t>Description:</w:t>
+      </w:r>
+      <w:r>
+        <w:rPr>
+          <w:rFonts w:ascii="Times New Roman" w:hAnsi="Times New Roman" w:cs="Times New Roman"/>
+          <w:sz w:val="24"/>
+          <w:szCs w:val="24"/>
+        </w:rPr>
+        <w:t xml:space="preserve"> datapath.sv </w:t>
+      </w:r>
+      <w:r>
+        <w:rPr>
+          <w:rFonts w:ascii="Times New Roman" w:hAnsi="Times New Roman" w:cs="Times New Roman"/>
+          <w:sz w:val="24"/>
+          <w:szCs w:val="24"/>
+        </w:rPr>
+        <w:t>maintains the SLC-3’s registers, such as the nzp Status Registers, the PC register, IR, MDR, MAR, and the 8x16 general register file.</w:t>
+      </w:r>
+      <w:r>
+        <w:rPr>
+          <w:rFonts w:ascii="Times New Roman" w:hAnsi="Times New Roman" w:cs="Times New Roman"/>
+          <w:sz w:val="24"/>
+          <w:szCs w:val="24"/>
+        </w:rPr>
+        <w:t xml:space="preserve"> </w:t>
+      </w:r>
+      <w:r>
+        <w:rPr>
+          <w:rFonts w:ascii="Times New Roman" w:hAnsi="Times New Roman" w:cs="Times New Roman"/>
+          <w:sz w:val="24"/>
+          <w:szCs w:val="24"/>
+        </w:rPr>
+        <w:t>Datapath also contains one ALU and one adder_16.</w:t>
+      </w:r>
+      <w:r>
+        <w:rPr>
+          <w:rFonts w:ascii="Times New Roman" w:hAnsi="Times New Roman" w:cs="Times New Roman"/>
+          <w:sz w:val="24"/>
+          <w:szCs w:val="24"/>
+        </w:rPr>
+        <w:t xml:space="preserve"> The input signals are used to control loading of the registers and the MUXes connected to them. ALUK controls the ALU, MIO_EN controls the MDR’s MU</w:t>
+      </w:r>
+      <w:r>
+        <w:rPr>
+          <w:rFonts w:ascii="Times New Roman" w:hAnsi="Times New Roman" w:cs="Times New Roman"/>
+          <w:sz w:val="24"/>
+          <w:szCs w:val="24"/>
+        </w:rPr>
+        <w:t>X, and MDR_In is the input to MDR.</w:t>
+      </w:r>
+    </w:p>
+    <w:p>
+      <w:pPr>
+        <w:spacing w:after="0"/>
+        <w:ind w:left="720"/>
+        <w:rPr>
+          <w:rFonts w:ascii="Times New Roman" w:hAnsi="Times New Roman" w:cs="Times New Roman"/>
+          <w:sz w:val="24"/>
+          <w:szCs w:val="24"/>
+        </w:rPr>
+      </w:pPr>
+      <w:r>
+        <w:rPr>
+          <w:rFonts w:ascii="Times New Roman" w:hAnsi="Times New Roman" w:cs="Times New Roman"/>
+          <w:sz w:val="24"/>
+          <w:szCs w:val="24"/>
+        </w:rPr>
         <w:t>Purpose:</w:t>
       </w:r>
       <w:r>
@@ -3500,7 +3588,23 @@
           <w:sz w:val="24"/>
           <w:szCs w:val="24"/>
         </w:rPr>
-        <w:t xml:space="preserve"> To turn binary inputs into LED-ready Hex outputs</w:t>
+        <w:t xml:space="preserve"> </w:t>
+      </w:r>
+      <w:r>
+        <w:rPr>
+          <w:rFonts w:ascii="Times New Roman" w:hAnsi="Times New Roman" w:cs="Times New Roman"/>
+          <w:sz w:val="24"/>
+          <w:szCs w:val="24"/>
+        </w:rPr>
+        <w:t>To maintain registers used in the SLC-3</w:t>
+      </w:r>
+      <w:r>
+        <w:rPr>
+          <w:rFonts w:ascii="Times New Roman" w:hAnsi="Times New Roman" w:cs="Times New Roman"/>
+          <w:sz w:val="24"/>
+          <w:szCs w:val="24"/>
+        </w:rPr>
+        <w:t>, as well as one ALU and Adder.</w:t>
       </w:r>
     </w:p>
     <w:p>
@@ -3538,7 +3642,7 @@
           <w:sz w:val="24"/>
           <w:szCs w:val="24"/>
         </w:rPr>
-        <w:t>datapath</w:t>
+        <w:t>slc3</w:t>
       </w:r>
       <w:r>
         <w:rPr>
@@ -3573,105 +3677,260 @@
           <w:sz w:val="24"/>
           <w:szCs w:val="24"/>
         </w:rPr>
-        <w:t xml:space="preserve"> Reset, </w:t>
-      </w:r>
-      <w:proofErr w:type="spellStart"/>
-      <w:r>
-        <w:rPr>
-          <w:rFonts w:ascii="Times New Roman" w:hAnsi="Times New Roman" w:cs="Times New Roman"/>
-          <w:sz w:val="24"/>
-          <w:szCs w:val="24"/>
-        </w:rPr>
-        <w:t>Clk</w:t>
-      </w:r>
-      <w:proofErr w:type="spellEnd"/>
-      <w:r>
-        <w:rPr>
-          <w:rFonts w:ascii="Times New Roman" w:hAnsi="Times New Roman" w:cs="Times New Roman"/>
-          <w:sz w:val="24"/>
-          <w:szCs w:val="24"/>
-        </w:rPr>
-        <w:t xml:space="preserve">, LD_MAR, </w:t>
-      </w:r>
-      <w:r>
-        <w:rPr>
-          <w:rFonts w:ascii="Times New Roman" w:hAnsi="Times New Roman" w:cs="Times New Roman"/>
-          <w:sz w:val="24"/>
-          <w:szCs w:val="24"/>
-        </w:rPr>
-        <w:t>LD_</w:t>
-      </w:r>
-      <w:r>
-        <w:rPr>
-          <w:rFonts w:ascii="Times New Roman" w:hAnsi="Times New Roman" w:cs="Times New Roman"/>
-          <w:sz w:val="24"/>
-          <w:szCs w:val="24"/>
-        </w:rPr>
-        <w:t xml:space="preserve">MDR, </w:t>
-      </w:r>
-      <w:r>
-        <w:rPr>
-          <w:rFonts w:ascii="Times New Roman" w:hAnsi="Times New Roman" w:cs="Times New Roman"/>
-          <w:sz w:val="24"/>
-          <w:szCs w:val="24"/>
-        </w:rPr>
-        <w:t>LD_</w:t>
-      </w:r>
-      <w:r>
-        <w:rPr>
-          <w:rFonts w:ascii="Times New Roman" w:hAnsi="Times New Roman" w:cs="Times New Roman"/>
-          <w:sz w:val="24"/>
-          <w:szCs w:val="24"/>
-        </w:rPr>
-        <w:t xml:space="preserve">IR, </w:t>
-      </w:r>
-      <w:r>
-        <w:rPr>
-          <w:rFonts w:ascii="Times New Roman" w:hAnsi="Times New Roman" w:cs="Times New Roman"/>
-          <w:sz w:val="24"/>
-          <w:szCs w:val="24"/>
-        </w:rPr>
-        <w:t>LD_</w:t>
-      </w:r>
-      <w:r>
-        <w:rPr>
-          <w:rFonts w:ascii="Times New Roman" w:hAnsi="Times New Roman" w:cs="Times New Roman"/>
-          <w:sz w:val="24"/>
-          <w:szCs w:val="24"/>
-        </w:rPr>
-        <w:t xml:space="preserve">BEN, </w:t>
-      </w:r>
-      <w:r>
-        <w:rPr>
-          <w:rFonts w:ascii="Times New Roman" w:hAnsi="Times New Roman" w:cs="Times New Roman"/>
-          <w:sz w:val="24"/>
-          <w:szCs w:val="24"/>
-        </w:rPr>
-        <w:t>LD_</w:t>
-      </w:r>
-      <w:r>
-        <w:rPr>
-          <w:rFonts w:ascii="Times New Roman" w:hAnsi="Times New Roman" w:cs="Times New Roman"/>
-          <w:sz w:val="24"/>
-          <w:szCs w:val="24"/>
-        </w:rPr>
-        <w:t xml:space="preserve">CC, </w:t>
-      </w:r>
-      <w:r>
-        <w:rPr>
-          <w:rFonts w:ascii="Times New Roman" w:hAnsi="Times New Roman" w:cs="Times New Roman"/>
-          <w:sz w:val="24"/>
-          <w:szCs w:val="24"/>
-        </w:rPr>
-        <w:t>LD_</w:t>
-      </w:r>
-      <w:r>
-        <w:rPr>
-          <w:rFonts w:ascii="Times New Roman" w:hAnsi="Times New Roman" w:cs="Times New Roman"/>
-          <w:sz w:val="24"/>
-          <w:szCs w:val="24"/>
-        </w:rPr>
-        <w:t>RE</w:t>
+        <w:t xml:space="preserve"> [9:0] SW, Clk, Reset, Run, Continue, [15:0] Data_from_SRAM</w:t>
+      </w:r>
+    </w:p>
+    <w:p>
+      <w:pPr>
+        <w:spacing w:after="0"/>
+        <w:ind w:left="720"/>
+        <w:rPr>
+          <w:rFonts w:ascii="Times New Roman" w:hAnsi="Times New Roman" w:cs="Times New Roman"/>
+          <w:sz w:val="24"/>
+          <w:szCs w:val="24"/>
+        </w:rPr>
+      </w:pPr>
+      <w:r>
+        <w:rPr>
+          <w:rFonts w:ascii="Times New Roman" w:hAnsi="Times New Roman" w:cs="Times New Roman"/>
+          <w:sz w:val="24"/>
+          <w:szCs w:val="24"/>
+        </w:rPr>
+        <w:t>Outputs:</w:t>
+      </w:r>
+      <w:r>
+        <w:rPr>
+          <w:rFonts w:ascii="Times New Roman" w:hAnsi="Times New Roman" w:cs="Times New Roman"/>
+          <w:sz w:val="24"/>
+          <w:szCs w:val="24"/>
+        </w:rPr>
+        <w:t xml:space="preserve"> [9:0] LED, </w:t>
+      </w:r>
+      <w:r>
+        <w:rPr>
+          <w:rFonts w:ascii="Times New Roman" w:hAnsi="Times New Roman" w:cs="Times New Roman"/>
+          <w:sz w:val="24"/>
+          <w:szCs w:val="24"/>
+        </w:rPr>
+        <w:t>[6:0] HEX0, [6:0] HEX1, [6:0] HEX2, [6:0] HEX3</w:t>
+      </w:r>
+      <w:r>
+        <w:rPr>
+          <w:rFonts w:ascii="Times New Roman" w:hAnsi="Times New Roman" w:cs="Times New Roman"/>
+          <w:sz w:val="24"/>
+          <w:szCs w:val="24"/>
+        </w:rPr>
+        <w:t xml:space="preserve">, [15:0] ADDR, </w:t>
+      </w:r>
+      <w:r>
+        <w:rPr>
+          <w:rFonts w:ascii="Times New Roman" w:hAnsi="Times New Roman" w:cs="Times New Roman"/>
+          <w:sz w:val="24"/>
+          <w:szCs w:val="24"/>
+        </w:rPr>
+        <w:t>[15:0] Data_to_SRAM</w:t>
+      </w:r>
+      <w:r>
+        <w:rPr>
+          <w:rFonts w:ascii="Times New Roman" w:hAnsi="Times New Roman" w:cs="Times New Roman"/>
+          <w:sz w:val="24"/>
+          <w:szCs w:val="24"/>
+        </w:rPr>
+        <w:t>, OE, WE</w:t>
+      </w:r>
+    </w:p>
+    <w:p>
+      <w:pPr>
+        <w:spacing w:after="0"/>
+        <w:ind w:left="720"/>
+        <w:rPr>
+          <w:rFonts w:ascii="Times New Roman" w:hAnsi="Times New Roman" w:cs="Times New Roman"/>
+          <w:sz w:val="24"/>
+          <w:szCs w:val="24"/>
+        </w:rPr>
+      </w:pPr>
+      <w:r>
+        <w:rPr>
+          <w:rFonts w:ascii="Times New Roman" w:hAnsi="Times New Roman" w:cs="Times New Roman"/>
+          <w:sz w:val="24"/>
+          <w:szCs w:val="24"/>
+        </w:rPr>
+        <w:t>Description:</w:t>
+      </w:r>
+      <w:r>
+        <w:rPr>
+          <w:rFonts w:ascii="Times New Roman" w:hAnsi="Times New Roman" w:cs="Times New Roman"/>
+          <w:sz w:val="24"/>
+          <w:szCs w:val="24"/>
+        </w:rPr>
+        <w:t xml:space="preserve"> </w:t>
+      </w:r>
+      <w:r>
+        <w:rPr>
+          <w:rFonts w:ascii="Times New Roman" w:hAnsi="Times New Roman" w:cs="Times New Roman"/>
+          <w:sz w:val="24"/>
+          <w:szCs w:val="24"/>
+        </w:rPr>
+        <w:t xml:space="preserve">slc3.sv is the top-level entity in Lab5, and contains the entire SLC-3 as well as the other modules needed to operate it such as RAM and and Button drivers. </w:t>
+      </w:r>
+      <w:r>
+        <w:rPr>
+          <w:rFonts w:ascii="Times New Roman" w:hAnsi="Times New Roman" w:cs="Times New Roman"/>
+          <w:sz w:val="24"/>
+          <w:szCs w:val="24"/>
+        </w:rPr>
+        <w:t>Within the SLC-3, there is one ISDU, one datapath, one MEM2IO, and 4 HexDrivers.</w:t>
+      </w:r>
+      <w:r>
+        <w:rPr>
+          <w:rFonts w:ascii="Times New Roman" w:hAnsi="Times New Roman" w:cs="Times New Roman"/>
+          <w:sz w:val="24"/>
+          <w:szCs w:val="24"/>
+        </w:rPr>
+        <w:t xml:space="preserve"> All of the corresponding inputs and outputs of these sub-modules are connected, which is why the slc3 has a smaller number of outputs than its components. </w:t>
+      </w:r>
+      <w:r>
+        <w:rPr>
+          <w:rFonts w:ascii="Times New Roman" w:hAnsi="Times New Roman" w:cs="Times New Roman"/>
+          <w:sz w:val="24"/>
+          <w:szCs w:val="24"/>
+        </w:rPr>
+        <w:t>As stated previously, the SLC-3 operates on a cycle of FETCH – DECODE – EXECUTE</w:t>
+      </w:r>
+      <w:r>
+        <w:rPr>
+          <w:rFonts w:ascii="Times New Roman" w:hAnsi="Times New Roman" w:cs="Times New Roman"/>
+          <w:sz w:val="24"/>
+          <w:szCs w:val="24"/>
+        </w:rPr>
+        <w:t>.</w:t>
+      </w:r>
+    </w:p>
+    <w:p>
+      <w:pPr>
+        <w:spacing w:after="0"/>
+        <w:ind w:left="720"/>
+        <w:rPr>
+          <w:rFonts w:ascii="Times New Roman" w:hAnsi="Times New Roman" w:cs="Times New Roman"/>
+          <w:sz w:val="24"/>
+          <w:szCs w:val="24"/>
+        </w:rPr>
+      </w:pPr>
+      <w:r>
+        <w:rPr>
+          <w:rFonts w:ascii="Times New Roman" w:hAnsi="Times New Roman" w:cs="Times New Roman"/>
+          <w:sz w:val="24"/>
+          <w:szCs w:val="24"/>
+        </w:rPr>
+        <w:t>Purpose:</w:t>
+      </w:r>
+      <w:r>
+        <w:rPr>
+          <w:rFonts w:ascii="Times New Roman" w:hAnsi="Times New Roman" w:cs="Times New Roman"/>
+          <w:sz w:val="24"/>
+          <w:szCs w:val="24"/>
+        </w:rPr>
+        <w:t xml:space="preserve"> </w:t>
+      </w:r>
+      <w:r>
+        <w:rPr>
+          <w:rFonts w:ascii="Times New Roman" w:hAnsi="Times New Roman" w:cs="Times New Roman"/>
+          <w:sz w:val="24"/>
+          <w:szCs w:val="24"/>
+        </w:rPr>
+        <w:t>To connect all parts of the SLC-3 computer together that they may function.</w:t>
+      </w:r>
+    </w:p>
+    <w:p>
+      <w:pPr>
+        <w:spacing w:after="0"/>
+        <w:ind w:left="720"/>
+        <w:rPr>
+          <w:rFonts w:ascii="Times New Roman" w:hAnsi="Times New Roman" w:cs="Times New Roman"/>
+          <w:sz w:val="24"/>
+          <w:szCs w:val="24"/>
+        </w:rPr>
+      </w:pPr>
+    </w:p>
+    <w:p>
+      <w:pPr>
+        <w:spacing w:after="0"/>
+        <w:ind w:left="720"/>
+        <w:rPr>
+          <w:rFonts w:ascii="Times New Roman" w:hAnsi="Times New Roman" w:cs="Times New Roman"/>
+          <w:sz w:val="24"/>
+          <w:szCs w:val="24"/>
+        </w:rPr>
+      </w:pPr>
+      <w:r>
+        <w:rPr>
+          <w:rFonts w:ascii="Times New Roman" w:hAnsi="Times New Roman" w:cs="Times New Roman"/>
+          <w:sz w:val="24"/>
+          <w:szCs w:val="24"/>
+        </w:rPr>
+        <w:t>Module: ISDU.sv</w:t>
+      </w:r>
+    </w:p>
+    <w:p>
+      <w:pPr>
+        <w:spacing w:after="0"/>
+        <w:ind w:left="720"/>
+        <w:rPr>
+          <w:rFonts w:ascii="Times New Roman" w:hAnsi="Times New Roman" w:cs="Times New Roman"/>
+          <w:sz w:val="24"/>
+          <w:szCs w:val="24"/>
+        </w:rPr>
+      </w:pPr>
+      <w:r>
+        <w:rPr>
+          <w:rFonts w:ascii="Times New Roman" w:hAnsi="Times New Roman" w:cs="Times New Roman"/>
+          <w:sz w:val="24"/>
+          <w:szCs w:val="24"/>
+        </w:rPr>
+        <w:t>Inputs:</w:t>
+      </w:r>
+      <w:r>
+        <w:rPr>
+          <w:rFonts w:ascii="Times New Roman" w:hAnsi="Times New Roman" w:cs="Times New Roman"/>
+          <w:sz w:val="24"/>
+          <w:szCs w:val="24"/>
+        </w:rPr>
+        <w:t xml:space="preserve"> Clk, Reset, Run, Continue, [3:0] Opcode, IR_5, IR_11, BEN</w:t>
+      </w:r>
+    </w:p>
+    <w:p>
+      <w:pPr>
+        <w:spacing w:after="0"/>
+        <w:ind w:left="720"/>
+        <w:rPr>
+          <w:rFonts w:ascii="Times New Roman" w:hAnsi="Times New Roman" w:cs="Times New Roman"/>
+          <w:sz w:val="24"/>
+          <w:szCs w:val="24"/>
+        </w:rPr>
+      </w:pPr>
+      <w:r>
+        <w:rPr>
+          <w:rFonts w:ascii="Times New Roman" w:hAnsi="Times New Roman" w:cs="Times New Roman"/>
+          <w:sz w:val="24"/>
+          <w:szCs w:val="24"/>
+        </w:rPr>
+        <w:t>Outputs:</w:t>
+      </w:r>
+      <w:r>
+        <w:rPr>
+          <w:rFonts w:ascii="Times New Roman" w:hAnsi="Times New Roman" w:cs="Times New Roman"/>
+          <w:sz w:val="24"/>
+          <w:szCs w:val="24"/>
+        </w:rPr>
+        <w:t xml:space="preserve"> </w:t>
+      </w:r>
+      <w:r>
+        <w:rPr>
+          <w:rFonts w:ascii="Times New Roman" w:hAnsi="Times New Roman" w:cs="Times New Roman"/>
+          <w:sz w:val="24"/>
+          <w:szCs w:val="24"/>
+        </w:rPr>
+        <w:t>LD_MAR, LD_MDR, LD_IR, LD_BEN, LD_CC, LD_RE</w:t>
       </w:r>
       <w:r>
         <w:rPr>
@@ -3687,39 +3946,7 @@
           <w:sz w:val="24"/>
           <w:szCs w:val="24"/>
         </w:rPr>
-        <w:t xml:space="preserve">, </w:t>
-      </w:r>
-      <w:r>
-        <w:rPr>
-          <w:rFonts w:ascii="Times New Roman" w:hAnsi="Times New Roman" w:cs="Times New Roman"/>
-          <w:sz w:val="24"/>
-          <w:szCs w:val="24"/>
-        </w:rPr>
-        <w:t>LD_</w:t>
-      </w:r>
-      <w:r>
-        <w:rPr>
-          <w:rFonts w:ascii="Times New Roman" w:hAnsi="Times New Roman" w:cs="Times New Roman"/>
-          <w:sz w:val="24"/>
-          <w:szCs w:val="24"/>
-        </w:rPr>
-        <w:t xml:space="preserve">PC, </w:t>
-      </w:r>
-      <w:r>
-        <w:rPr>
-          <w:rFonts w:ascii="Times New Roman" w:hAnsi="Times New Roman" w:cs="Times New Roman"/>
-          <w:sz w:val="24"/>
-          <w:szCs w:val="24"/>
-        </w:rPr>
-        <w:t>LD_</w:t>
-      </w:r>
-      <w:r>
-        <w:rPr>
-          <w:rFonts w:ascii="Times New Roman" w:hAnsi="Times New Roman" w:cs="Times New Roman"/>
-          <w:sz w:val="24"/>
-          <w:szCs w:val="24"/>
-        </w:rPr>
-        <w:t>LED,</w:t>
+        <w:t>, LD_PC, LD_LED,</w:t>
       </w:r>
       <w:r>
         <w:rPr>
@@ -3729,7 +3956,6 @@
         </w:rPr>
         <w:t xml:space="preserve"> </w:t>
       </w:r>
-      <w:proofErr w:type="spellStart"/>
       <w:r>
         <w:rPr>
           <w:rFonts w:ascii="Times New Roman" w:hAnsi="Times New Roman" w:cs="Times New Roman"/>
@@ -3744,18 +3970,8 @@
           <w:sz w:val="24"/>
           <w:szCs w:val="24"/>
         </w:rPr>
-        <w:t>atePC</w:t>
-      </w:r>
-      <w:proofErr w:type="spellEnd"/>
-      <w:r>
-        <w:rPr>
-          <w:rFonts w:ascii="Times New Roman" w:hAnsi="Times New Roman" w:cs="Times New Roman"/>
-          <w:sz w:val="24"/>
-          <w:szCs w:val="24"/>
-        </w:rPr>
-        <w:t xml:space="preserve">, </w:t>
-      </w:r>
-      <w:proofErr w:type="spellStart"/>
+        <w:t xml:space="preserve">atePC, </w:t>
+      </w:r>
       <w:r>
         <w:rPr>
           <w:rFonts w:ascii="Times New Roman" w:hAnsi="Times New Roman" w:cs="Times New Roman"/>
@@ -3770,18 +3986,8 @@
           <w:sz w:val="24"/>
           <w:szCs w:val="24"/>
         </w:rPr>
-        <w:t>ateMDR</w:t>
-      </w:r>
-      <w:proofErr w:type="spellEnd"/>
-      <w:r>
-        <w:rPr>
-          <w:rFonts w:ascii="Times New Roman" w:hAnsi="Times New Roman" w:cs="Times New Roman"/>
-          <w:sz w:val="24"/>
-          <w:szCs w:val="24"/>
-        </w:rPr>
-        <w:t xml:space="preserve">, </w:t>
-      </w:r>
-      <w:proofErr w:type="spellStart"/>
+        <w:t xml:space="preserve">ateMDR, </w:t>
+      </w:r>
       <w:r>
         <w:rPr>
           <w:rFonts w:ascii="Times New Roman" w:hAnsi="Times New Roman" w:cs="Times New Roman"/>
@@ -3796,18 +4002,8 @@
           <w:sz w:val="24"/>
           <w:szCs w:val="24"/>
         </w:rPr>
-        <w:t>ateALU</w:t>
-      </w:r>
-      <w:proofErr w:type="spellEnd"/>
-      <w:r>
-        <w:rPr>
-          <w:rFonts w:ascii="Times New Roman" w:hAnsi="Times New Roman" w:cs="Times New Roman"/>
-          <w:sz w:val="24"/>
-          <w:szCs w:val="24"/>
-        </w:rPr>
-        <w:t xml:space="preserve">, </w:t>
-      </w:r>
-      <w:proofErr w:type="spellStart"/>
+        <w:t xml:space="preserve">ateALU, </w:t>
+      </w:r>
       <w:r>
         <w:rPr>
           <w:rFonts w:ascii="Times New Roman" w:hAnsi="Times New Roman" w:cs="Times New Roman"/>
@@ -3822,914 +4018,16 @@
           <w:sz w:val="24"/>
           <w:szCs w:val="24"/>
         </w:rPr>
-        <w:t>ateMARMUX</w:t>
-      </w:r>
-      <w:proofErr w:type="spellEnd"/>
-      <w:r>
-        <w:rPr>
-          <w:rFonts w:ascii="Times New Roman" w:hAnsi="Times New Roman" w:cs="Times New Roman"/>
-          <w:sz w:val="24"/>
-          <w:szCs w:val="24"/>
-        </w:rPr>
-        <w:t>, [1:0] PCMUX</w:t>
-      </w:r>
-      <w:r>
-        <w:rPr>
-          <w:rFonts w:ascii="Times New Roman" w:hAnsi="Times New Roman" w:cs="Times New Roman"/>
-          <w:sz w:val="24"/>
-          <w:szCs w:val="24"/>
-        </w:rPr>
-        <w:t>, DRMUX,</w:t>
-      </w:r>
-      <w:r>
-        <w:rPr>
-          <w:rFonts w:ascii="Times New Roman" w:hAnsi="Times New Roman" w:cs="Times New Roman"/>
-          <w:sz w:val="24"/>
-          <w:szCs w:val="24"/>
-        </w:rPr>
-        <w:t xml:space="preserve"> </w:t>
-      </w:r>
-      <w:r>
-        <w:rPr>
-          <w:rFonts w:ascii="Times New Roman" w:hAnsi="Times New Roman" w:cs="Times New Roman"/>
-          <w:sz w:val="24"/>
-          <w:szCs w:val="24"/>
-        </w:rPr>
-        <w:t>SR1MUX, SR2MUX, ADDR1MUX, [1:0] ADDR2MUX, [1:0] ALUK</w:t>
-      </w:r>
-      <w:r>
-        <w:rPr>
-          <w:rFonts w:ascii="Times New Roman" w:hAnsi="Times New Roman" w:cs="Times New Roman"/>
-          <w:sz w:val="24"/>
-          <w:szCs w:val="24"/>
-        </w:rPr>
-        <w:t>, MIO_EN</w:t>
-      </w:r>
-      <w:r>
-        <w:rPr>
-          <w:rFonts w:ascii="Times New Roman" w:hAnsi="Times New Roman" w:cs="Times New Roman"/>
-          <w:sz w:val="24"/>
-          <w:szCs w:val="24"/>
-        </w:rPr>
-        <w:t xml:space="preserve">, [15:0] </w:t>
-      </w:r>
-      <w:proofErr w:type="spellStart"/>
-      <w:r>
-        <w:rPr>
-          <w:rFonts w:ascii="Times New Roman" w:hAnsi="Times New Roman" w:cs="Times New Roman"/>
-          <w:sz w:val="24"/>
-          <w:szCs w:val="24"/>
-        </w:rPr>
-        <w:t>MDR_In</w:t>
-      </w:r>
-      <w:proofErr w:type="spellEnd"/>
-    </w:p>
-    <w:p>
-      <w:pPr>
-        <w:spacing w:after="0"/>
-        <w:ind w:left="720"/>
-        <w:rPr>
-          <w:rFonts w:ascii="Times New Roman" w:hAnsi="Times New Roman" w:cs="Times New Roman"/>
-          <w:sz w:val="24"/>
-          <w:szCs w:val="24"/>
-        </w:rPr>
-      </w:pPr>
-      <w:r>
-        <w:rPr>
-          <w:rFonts w:ascii="Times New Roman" w:hAnsi="Times New Roman" w:cs="Times New Roman"/>
-          <w:sz w:val="24"/>
-          <w:szCs w:val="24"/>
-        </w:rPr>
-        <w:t>Outputs:</w:t>
-      </w:r>
-      <w:r>
-        <w:rPr>
-          <w:rFonts w:ascii="Times New Roman" w:hAnsi="Times New Roman" w:cs="Times New Roman"/>
-          <w:sz w:val="24"/>
-          <w:szCs w:val="24"/>
-        </w:rPr>
-        <w:t xml:space="preserve"> [15:0] MAR, </w:t>
-      </w:r>
-      <w:r>
-        <w:rPr>
-          <w:rFonts w:ascii="Times New Roman" w:hAnsi="Times New Roman" w:cs="Times New Roman"/>
-          <w:sz w:val="24"/>
-          <w:szCs w:val="24"/>
-        </w:rPr>
-        <w:t>[15:0]</w:t>
-      </w:r>
-      <w:r>
-        <w:rPr>
-          <w:rFonts w:ascii="Times New Roman" w:hAnsi="Times New Roman" w:cs="Times New Roman"/>
-          <w:sz w:val="24"/>
-          <w:szCs w:val="24"/>
-        </w:rPr>
-        <w:t xml:space="preserve"> MDR, </w:t>
-      </w:r>
-      <w:r>
-        <w:rPr>
-          <w:rFonts w:ascii="Times New Roman" w:hAnsi="Times New Roman" w:cs="Times New Roman"/>
-          <w:sz w:val="24"/>
-          <w:szCs w:val="24"/>
-        </w:rPr>
-        <w:t>[15:0]</w:t>
-      </w:r>
-      <w:r>
-        <w:rPr>
-          <w:rFonts w:ascii="Times New Roman" w:hAnsi="Times New Roman" w:cs="Times New Roman"/>
-          <w:sz w:val="24"/>
-          <w:szCs w:val="24"/>
-        </w:rPr>
-        <w:t xml:space="preserve"> PC, </w:t>
-      </w:r>
-      <w:r>
-        <w:rPr>
-          <w:rFonts w:ascii="Times New Roman" w:hAnsi="Times New Roman" w:cs="Times New Roman"/>
-          <w:sz w:val="24"/>
-          <w:szCs w:val="24"/>
-        </w:rPr>
-        <w:t>[15:0]</w:t>
-      </w:r>
-      <w:r>
-        <w:rPr>
-          <w:rFonts w:ascii="Times New Roman" w:hAnsi="Times New Roman" w:cs="Times New Roman"/>
-          <w:sz w:val="24"/>
-          <w:szCs w:val="24"/>
-        </w:rPr>
-        <w:t xml:space="preserve"> IR</w:t>
-      </w:r>
-      <w:r>
-        <w:rPr>
-          <w:rFonts w:ascii="Times New Roman" w:hAnsi="Times New Roman" w:cs="Times New Roman"/>
-          <w:sz w:val="24"/>
-          <w:szCs w:val="24"/>
-        </w:rPr>
-        <w:t>, BEN, [9:0] LED</w:t>
-      </w:r>
-    </w:p>
-    <w:p>
-      <w:pPr>
-        <w:spacing w:after="0"/>
-        <w:ind w:left="720"/>
-        <w:rPr>
-          <w:rFonts w:ascii="Times New Roman" w:hAnsi="Times New Roman" w:cs="Times New Roman"/>
-          <w:sz w:val="24"/>
-          <w:szCs w:val="24"/>
-        </w:rPr>
-      </w:pPr>
-      <w:r>
-        <w:rPr>
-          <w:rFonts w:ascii="Times New Roman" w:hAnsi="Times New Roman" w:cs="Times New Roman"/>
-          <w:sz w:val="24"/>
-          <w:szCs w:val="24"/>
-        </w:rPr>
-        <w:t>Description:</w:t>
-      </w:r>
-      <w:r>
-        <w:rPr>
-          <w:rFonts w:ascii="Times New Roman" w:hAnsi="Times New Roman" w:cs="Times New Roman"/>
-          <w:sz w:val="24"/>
-          <w:szCs w:val="24"/>
-        </w:rPr>
-        <w:t xml:space="preserve"> datapath.sv </w:t>
-      </w:r>
-      <w:r>
-        <w:rPr>
-          <w:rFonts w:ascii="Times New Roman" w:hAnsi="Times New Roman" w:cs="Times New Roman"/>
-          <w:sz w:val="24"/>
-          <w:szCs w:val="24"/>
-        </w:rPr>
-        <w:t xml:space="preserve">maintains the SLC-3’s registers, such as the </w:t>
-      </w:r>
-      <w:proofErr w:type="spellStart"/>
-      <w:r>
-        <w:rPr>
-          <w:rFonts w:ascii="Times New Roman" w:hAnsi="Times New Roman" w:cs="Times New Roman"/>
-          <w:sz w:val="24"/>
-          <w:szCs w:val="24"/>
-        </w:rPr>
-        <w:t>nzp</w:t>
-      </w:r>
-      <w:proofErr w:type="spellEnd"/>
-      <w:r>
-        <w:rPr>
-          <w:rFonts w:ascii="Times New Roman" w:hAnsi="Times New Roman" w:cs="Times New Roman"/>
-          <w:sz w:val="24"/>
-          <w:szCs w:val="24"/>
-        </w:rPr>
-        <w:t xml:space="preserve"> Status Registers, the PC register, IR, MDR, MAR, and the 8x16 general register file.</w:t>
-      </w:r>
-      <w:r>
-        <w:rPr>
-          <w:rFonts w:ascii="Times New Roman" w:hAnsi="Times New Roman" w:cs="Times New Roman"/>
-          <w:sz w:val="24"/>
-          <w:szCs w:val="24"/>
-        </w:rPr>
-        <w:t xml:space="preserve"> </w:t>
-      </w:r>
-      <w:r>
-        <w:rPr>
-          <w:rFonts w:ascii="Times New Roman" w:hAnsi="Times New Roman" w:cs="Times New Roman"/>
-          <w:sz w:val="24"/>
-          <w:szCs w:val="24"/>
-        </w:rPr>
-        <w:t>Datapath also contains one ALU and one adder_16.</w:t>
-      </w:r>
-      <w:r>
-        <w:rPr>
-          <w:rFonts w:ascii="Times New Roman" w:hAnsi="Times New Roman" w:cs="Times New Roman"/>
-          <w:sz w:val="24"/>
-          <w:szCs w:val="24"/>
-        </w:rPr>
-        <w:t xml:space="preserve"> The input signals are used to control loading of the registers and the </w:t>
-      </w:r>
-      <w:proofErr w:type="spellStart"/>
-      <w:r>
-        <w:rPr>
-          <w:rFonts w:ascii="Times New Roman" w:hAnsi="Times New Roman" w:cs="Times New Roman"/>
-          <w:sz w:val="24"/>
-          <w:szCs w:val="24"/>
-        </w:rPr>
-        <w:t>MUXes</w:t>
-      </w:r>
-      <w:proofErr w:type="spellEnd"/>
-      <w:r>
-        <w:rPr>
-          <w:rFonts w:ascii="Times New Roman" w:hAnsi="Times New Roman" w:cs="Times New Roman"/>
-          <w:sz w:val="24"/>
-          <w:szCs w:val="24"/>
-        </w:rPr>
-        <w:t xml:space="preserve"> connected to them. ALUK controls the ALU, MIO_EN controls the MDR’s MU</w:t>
-      </w:r>
-      <w:r>
-        <w:rPr>
-          <w:rFonts w:ascii="Times New Roman" w:hAnsi="Times New Roman" w:cs="Times New Roman"/>
-          <w:sz w:val="24"/>
-          <w:szCs w:val="24"/>
-        </w:rPr>
-        <w:t xml:space="preserve">X, and </w:t>
-      </w:r>
-      <w:proofErr w:type="spellStart"/>
-      <w:r>
-        <w:rPr>
-          <w:rFonts w:ascii="Times New Roman" w:hAnsi="Times New Roman" w:cs="Times New Roman"/>
-          <w:sz w:val="24"/>
-          <w:szCs w:val="24"/>
-        </w:rPr>
-        <w:t>MDR_In</w:t>
-      </w:r>
-      <w:proofErr w:type="spellEnd"/>
-      <w:r>
-        <w:rPr>
-          <w:rFonts w:ascii="Times New Roman" w:hAnsi="Times New Roman" w:cs="Times New Roman"/>
-          <w:sz w:val="24"/>
-          <w:szCs w:val="24"/>
-        </w:rPr>
-        <w:t xml:space="preserve"> is the input to MDR.</w:t>
-      </w:r>
-    </w:p>
-    <w:p>
-      <w:pPr>
-        <w:spacing w:after="0"/>
-        <w:ind w:left="720"/>
-        <w:rPr>
-          <w:rFonts w:ascii="Times New Roman" w:hAnsi="Times New Roman" w:cs="Times New Roman"/>
-          <w:sz w:val="24"/>
-          <w:szCs w:val="24"/>
-        </w:rPr>
-      </w:pPr>
-      <w:r>
-        <w:rPr>
-          <w:rFonts w:ascii="Times New Roman" w:hAnsi="Times New Roman" w:cs="Times New Roman"/>
-          <w:sz w:val="24"/>
-          <w:szCs w:val="24"/>
-        </w:rPr>
-        <w:t>Purpose:</w:t>
-      </w:r>
-      <w:r>
-        <w:rPr>
-          <w:rFonts w:ascii="Times New Roman" w:hAnsi="Times New Roman" w:cs="Times New Roman"/>
-          <w:sz w:val="24"/>
-          <w:szCs w:val="24"/>
-        </w:rPr>
-        <w:t xml:space="preserve"> </w:t>
-      </w:r>
-      <w:r>
-        <w:rPr>
-          <w:rFonts w:ascii="Times New Roman" w:hAnsi="Times New Roman" w:cs="Times New Roman"/>
-          <w:sz w:val="24"/>
-          <w:szCs w:val="24"/>
-        </w:rPr>
-        <w:t>To maintain registers used in the SLC-3</w:t>
-      </w:r>
-      <w:r>
-        <w:rPr>
-          <w:rFonts w:ascii="Times New Roman" w:hAnsi="Times New Roman" w:cs="Times New Roman"/>
-          <w:sz w:val="24"/>
-          <w:szCs w:val="24"/>
-        </w:rPr>
-        <w:t>, as well as one ALU and Adder.</w:t>
-      </w:r>
-    </w:p>
-    <w:p>
-      <w:pPr>
-        <w:spacing w:after="0"/>
-        <w:ind w:left="720"/>
-        <w:rPr>
-          <w:rFonts w:ascii="Times New Roman" w:hAnsi="Times New Roman" w:cs="Times New Roman"/>
-          <w:sz w:val="24"/>
-          <w:szCs w:val="24"/>
-        </w:rPr>
-      </w:pPr>
-    </w:p>
-    <w:p>
-      <w:pPr>
-        <w:spacing w:after="0"/>
-        <w:ind w:left="720"/>
-        <w:rPr>
-          <w:rFonts w:ascii="Times New Roman" w:hAnsi="Times New Roman" w:cs="Times New Roman"/>
-          <w:sz w:val="24"/>
-          <w:szCs w:val="24"/>
-        </w:rPr>
-      </w:pPr>
-      <w:r>
-        <w:rPr>
-          <w:rFonts w:ascii="Times New Roman" w:hAnsi="Times New Roman" w:cs="Times New Roman"/>
-          <w:sz w:val="24"/>
-          <w:szCs w:val="24"/>
-        </w:rPr>
-        <w:t xml:space="preserve">Module: </w:t>
-      </w:r>
-      <w:r>
-        <w:rPr>
-          <w:rFonts w:ascii="Times New Roman" w:hAnsi="Times New Roman" w:cs="Times New Roman"/>
-          <w:sz w:val="24"/>
-          <w:szCs w:val="24"/>
-        </w:rPr>
-        <w:t>slc3</w:t>
-      </w:r>
-      <w:r>
-        <w:rPr>
-          <w:rFonts w:ascii="Times New Roman" w:hAnsi="Times New Roman" w:cs="Times New Roman"/>
-          <w:sz w:val="24"/>
-          <w:szCs w:val="24"/>
-        </w:rPr>
-        <w:t>.sv</w:t>
-      </w:r>
-    </w:p>
-    <w:p>
-      <w:pPr>
-        <w:spacing w:after="0"/>
-        <w:ind w:left="720"/>
-        <w:rPr>
-          <w:rFonts w:ascii="Times New Roman" w:hAnsi="Times New Roman" w:cs="Times New Roman"/>
-          <w:sz w:val="24"/>
-          <w:szCs w:val="24"/>
-        </w:rPr>
-      </w:pPr>
-      <w:r>
-        <w:rPr>
-          <w:rFonts w:ascii="Times New Roman" w:hAnsi="Times New Roman" w:cs="Times New Roman"/>
-          <w:sz w:val="24"/>
-          <w:szCs w:val="24"/>
-        </w:rPr>
-        <w:t>Inputs:</w:t>
-      </w:r>
-      <w:r>
-        <w:rPr>
-          <w:rFonts w:ascii="Times New Roman" w:hAnsi="Times New Roman" w:cs="Times New Roman"/>
-          <w:sz w:val="24"/>
-          <w:szCs w:val="24"/>
-        </w:rPr>
-        <w:t xml:space="preserve"> [9:0] SW, </w:t>
-      </w:r>
-      <w:proofErr w:type="spellStart"/>
-      <w:r>
-        <w:rPr>
-          <w:rFonts w:ascii="Times New Roman" w:hAnsi="Times New Roman" w:cs="Times New Roman"/>
-          <w:sz w:val="24"/>
-          <w:szCs w:val="24"/>
-        </w:rPr>
-        <w:t>Clk</w:t>
-      </w:r>
-      <w:proofErr w:type="spellEnd"/>
-      <w:r>
-        <w:rPr>
-          <w:rFonts w:ascii="Times New Roman" w:hAnsi="Times New Roman" w:cs="Times New Roman"/>
-          <w:sz w:val="24"/>
-          <w:szCs w:val="24"/>
-        </w:rPr>
-        <w:t xml:space="preserve">, Reset, Run, Continue, [15:0] </w:t>
-      </w:r>
-      <w:proofErr w:type="spellStart"/>
-      <w:r>
-        <w:rPr>
-          <w:rFonts w:ascii="Times New Roman" w:hAnsi="Times New Roman" w:cs="Times New Roman"/>
-          <w:sz w:val="24"/>
-          <w:szCs w:val="24"/>
-        </w:rPr>
-        <w:t>Data_from_SRAM</w:t>
-      </w:r>
-      <w:proofErr w:type="spellEnd"/>
-    </w:p>
-    <w:p>
-      <w:pPr>
-        <w:spacing w:after="0"/>
-        <w:ind w:left="720"/>
-        <w:rPr>
-          <w:rFonts w:ascii="Times New Roman" w:hAnsi="Times New Roman" w:cs="Times New Roman"/>
-          <w:sz w:val="24"/>
-          <w:szCs w:val="24"/>
-        </w:rPr>
-      </w:pPr>
-      <w:r>
-        <w:rPr>
-          <w:rFonts w:ascii="Times New Roman" w:hAnsi="Times New Roman" w:cs="Times New Roman"/>
-          <w:sz w:val="24"/>
-          <w:szCs w:val="24"/>
-        </w:rPr>
-        <w:t>Outputs:</w:t>
-      </w:r>
-      <w:r>
-        <w:rPr>
-          <w:rFonts w:ascii="Times New Roman" w:hAnsi="Times New Roman" w:cs="Times New Roman"/>
-          <w:sz w:val="24"/>
-          <w:szCs w:val="24"/>
-        </w:rPr>
-        <w:t xml:space="preserve"> [9:0] LED, </w:t>
-      </w:r>
-      <w:r>
-        <w:rPr>
-          <w:rFonts w:ascii="Times New Roman" w:hAnsi="Times New Roman" w:cs="Times New Roman"/>
-          <w:sz w:val="24"/>
-          <w:szCs w:val="24"/>
-        </w:rPr>
-        <w:t>[6:0] HEX0, [6:0] HEX1, [6:0] HEX2, [6:0] HEX3</w:t>
-      </w:r>
-      <w:r>
-        <w:rPr>
-          <w:rFonts w:ascii="Times New Roman" w:hAnsi="Times New Roman" w:cs="Times New Roman"/>
-          <w:sz w:val="24"/>
-          <w:szCs w:val="24"/>
-        </w:rPr>
-        <w:t xml:space="preserve">, [15:0] ADDR, </w:t>
-      </w:r>
-      <w:r>
-        <w:rPr>
-          <w:rFonts w:ascii="Times New Roman" w:hAnsi="Times New Roman" w:cs="Times New Roman"/>
-          <w:sz w:val="24"/>
-          <w:szCs w:val="24"/>
-        </w:rPr>
-        <w:t xml:space="preserve">[15:0] </w:t>
-      </w:r>
-      <w:proofErr w:type="spellStart"/>
-      <w:r>
-        <w:rPr>
-          <w:rFonts w:ascii="Times New Roman" w:hAnsi="Times New Roman" w:cs="Times New Roman"/>
-          <w:sz w:val="24"/>
-          <w:szCs w:val="24"/>
-        </w:rPr>
-        <w:t>Data_to_SRAM</w:t>
-      </w:r>
-      <w:proofErr w:type="spellEnd"/>
-      <w:r>
-        <w:rPr>
-          <w:rFonts w:ascii="Times New Roman" w:hAnsi="Times New Roman" w:cs="Times New Roman"/>
-          <w:sz w:val="24"/>
-          <w:szCs w:val="24"/>
-        </w:rPr>
-        <w:t>, OE, WE</w:t>
-      </w:r>
-    </w:p>
-    <w:p>
-      <w:pPr>
-        <w:spacing w:after="0"/>
-        <w:ind w:left="720"/>
-        <w:rPr>
-          <w:rFonts w:ascii="Times New Roman" w:hAnsi="Times New Roman" w:cs="Times New Roman"/>
-          <w:sz w:val="24"/>
-          <w:szCs w:val="24"/>
-        </w:rPr>
-      </w:pPr>
-      <w:r>
-        <w:rPr>
-          <w:rFonts w:ascii="Times New Roman" w:hAnsi="Times New Roman" w:cs="Times New Roman"/>
-          <w:sz w:val="24"/>
-          <w:szCs w:val="24"/>
-        </w:rPr>
-        <w:t>Description:</w:t>
-      </w:r>
-      <w:r>
-        <w:rPr>
-          <w:rFonts w:ascii="Times New Roman" w:hAnsi="Times New Roman" w:cs="Times New Roman"/>
-          <w:sz w:val="24"/>
-          <w:szCs w:val="24"/>
-        </w:rPr>
-        <w:t xml:space="preserve"> </w:t>
-      </w:r>
-      <w:r>
-        <w:rPr>
-          <w:rFonts w:ascii="Times New Roman" w:hAnsi="Times New Roman" w:cs="Times New Roman"/>
-          <w:sz w:val="24"/>
-          <w:szCs w:val="24"/>
-        </w:rPr>
-        <w:t xml:space="preserve">slc3.sv is the top-level entity in Lab5, and contains the entire SLC-3 as well as the other modules needed to operate it such as RAM and </w:t>
-      </w:r>
-      <w:proofErr w:type="spellStart"/>
-      <w:r>
-        <w:rPr>
-          <w:rFonts w:ascii="Times New Roman" w:hAnsi="Times New Roman" w:cs="Times New Roman"/>
-          <w:sz w:val="24"/>
-          <w:szCs w:val="24"/>
-        </w:rPr>
-        <w:t>and</w:t>
-      </w:r>
-      <w:proofErr w:type="spellEnd"/>
-      <w:r>
-        <w:rPr>
-          <w:rFonts w:ascii="Times New Roman" w:hAnsi="Times New Roman" w:cs="Times New Roman"/>
-          <w:sz w:val="24"/>
-          <w:szCs w:val="24"/>
-        </w:rPr>
-        <w:t xml:space="preserve"> Button drivers. </w:t>
-      </w:r>
-      <w:r>
-        <w:rPr>
-          <w:rFonts w:ascii="Times New Roman" w:hAnsi="Times New Roman" w:cs="Times New Roman"/>
-          <w:sz w:val="24"/>
-          <w:szCs w:val="24"/>
-        </w:rPr>
-        <w:t xml:space="preserve">Within the SLC-3, there is one ISDU, one </w:t>
-      </w:r>
-      <w:proofErr w:type="spellStart"/>
-      <w:r>
-        <w:rPr>
-          <w:rFonts w:ascii="Times New Roman" w:hAnsi="Times New Roman" w:cs="Times New Roman"/>
-          <w:sz w:val="24"/>
-          <w:szCs w:val="24"/>
-        </w:rPr>
-        <w:t>datapath</w:t>
-      </w:r>
-      <w:proofErr w:type="spellEnd"/>
-      <w:r>
-        <w:rPr>
-          <w:rFonts w:ascii="Times New Roman" w:hAnsi="Times New Roman" w:cs="Times New Roman"/>
-          <w:sz w:val="24"/>
-          <w:szCs w:val="24"/>
-        </w:rPr>
-        <w:t xml:space="preserve">, one MEM2IO, and 4 </w:t>
-      </w:r>
-      <w:proofErr w:type="spellStart"/>
-      <w:r>
-        <w:rPr>
-          <w:rFonts w:ascii="Times New Roman" w:hAnsi="Times New Roman" w:cs="Times New Roman"/>
-          <w:sz w:val="24"/>
-          <w:szCs w:val="24"/>
-        </w:rPr>
-        <w:t>HexDrivers</w:t>
-      </w:r>
-      <w:proofErr w:type="spellEnd"/>
-      <w:r>
-        <w:rPr>
-          <w:rFonts w:ascii="Times New Roman" w:hAnsi="Times New Roman" w:cs="Times New Roman"/>
-          <w:sz w:val="24"/>
-          <w:szCs w:val="24"/>
-        </w:rPr>
-        <w:t>.</w:t>
-      </w:r>
-      <w:r>
-        <w:rPr>
-          <w:rFonts w:ascii="Times New Roman" w:hAnsi="Times New Roman" w:cs="Times New Roman"/>
-          <w:sz w:val="24"/>
-          <w:szCs w:val="24"/>
-        </w:rPr>
-        <w:t xml:space="preserve"> All of the corresponding inputs and outputs of these sub-modules are connected, which is why the slc3 has a smaller number of outputs than its components. </w:t>
-      </w:r>
-      <w:r>
-        <w:rPr>
-          <w:rFonts w:ascii="Times New Roman" w:hAnsi="Times New Roman" w:cs="Times New Roman"/>
-          <w:sz w:val="24"/>
-          <w:szCs w:val="24"/>
-        </w:rPr>
-        <w:t>As stated previously, the SLC-3 operates on a cycle of FETCH – DECODE – EXECUTE</w:t>
-      </w:r>
-      <w:r>
-        <w:rPr>
-          <w:rFonts w:ascii="Times New Roman" w:hAnsi="Times New Roman" w:cs="Times New Roman"/>
-          <w:sz w:val="24"/>
-          <w:szCs w:val="24"/>
-        </w:rPr>
-        <w:t>.</w:t>
-      </w:r>
-    </w:p>
-    <w:p>
-      <w:pPr>
-        <w:spacing w:after="0"/>
-        <w:ind w:left="720"/>
-        <w:rPr>
-          <w:rFonts w:ascii="Times New Roman" w:hAnsi="Times New Roman" w:cs="Times New Roman"/>
-          <w:sz w:val="24"/>
-          <w:szCs w:val="24"/>
-        </w:rPr>
-      </w:pPr>
-      <w:r>
-        <w:rPr>
-          <w:rFonts w:ascii="Times New Roman" w:hAnsi="Times New Roman" w:cs="Times New Roman"/>
-          <w:sz w:val="24"/>
-          <w:szCs w:val="24"/>
-        </w:rPr>
-        <w:t>Purpose:</w:t>
-      </w:r>
-      <w:r>
-        <w:rPr>
-          <w:rFonts w:ascii="Times New Roman" w:hAnsi="Times New Roman" w:cs="Times New Roman"/>
-          <w:sz w:val="24"/>
-          <w:szCs w:val="24"/>
-        </w:rPr>
-        <w:t xml:space="preserve"> </w:t>
-      </w:r>
-      <w:r>
-        <w:rPr>
-          <w:rFonts w:ascii="Times New Roman" w:hAnsi="Times New Roman" w:cs="Times New Roman"/>
-          <w:sz w:val="24"/>
-          <w:szCs w:val="24"/>
-        </w:rPr>
-        <w:t>To connect all parts of the SLC-3 computer together that they may function.</w:t>
-      </w:r>
-    </w:p>
-    <w:p>
-      <w:pPr>
-        <w:spacing w:after="0"/>
-        <w:ind w:left="720"/>
-        <w:rPr>
-          <w:rFonts w:ascii="Times New Roman" w:hAnsi="Times New Roman" w:cs="Times New Roman"/>
-          <w:sz w:val="24"/>
-          <w:szCs w:val="24"/>
-        </w:rPr>
-      </w:pPr>
-    </w:p>
-    <w:p>
-      <w:pPr>
-        <w:spacing w:after="0"/>
-        <w:ind w:left="720"/>
-        <w:rPr>
-          <w:rFonts w:ascii="Times New Roman" w:hAnsi="Times New Roman" w:cs="Times New Roman"/>
-          <w:sz w:val="24"/>
-          <w:szCs w:val="24"/>
-        </w:rPr>
-      </w:pPr>
-      <w:r>
-        <w:rPr>
-          <w:rFonts w:ascii="Times New Roman" w:hAnsi="Times New Roman" w:cs="Times New Roman"/>
-          <w:sz w:val="24"/>
-          <w:szCs w:val="24"/>
-        </w:rPr>
-        <w:t>Module: ISDU.sv</w:t>
-      </w:r>
-    </w:p>
-    <w:p>
-      <w:pPr>
-        <w:spacing w:after="0"/>
-        <w:ind w:left="720"/>
-        <w:rPr>
-          <w:rFonts w:ascii="Times New Roman" w:hAnsi="Times New Roman" w:cs="Times New Roman"/>
-          <w:sz w:val="24"/>
-          <w:szCs w:val="24"/>
-        </w:rPr>
-      </w:pPr>
-      <w:r>
-        <w:rPr>
-          <w:rFonts w:ascii="Times New Roman" w:hAnsi="Times New Roman" w:cs="Times New Roman"/>
-          <w:sz w:val="24"/>
-          <w:szCs w:val="24"/>
-        </w:rPr>
-        <w:t>Inputs:</w:t>
-      </w:r>
-      <w:r>
-        <w:rPr>
-          <w:rFonts w:ascii="Times New Roman" w:hAnsi="Times New Roman" w:cs="Times New Roman"/>
-          <w:sz w:val="24"/>
-          <w:szCs w:val="24"/>
-        </w:rPr>
-        <w:t xml:space="preserve"> </w:t>
-      </w:r>
-      <w:proofErr w:type="spellStart"/>
-      <w:r>
-        <w:rPr>
-          <w:rFonts w:ascii="Times New Roman" w:hAnsi="Times New Roman" w:cs="Times New Roman"/>
-          <w:sz w:val="24"/>
-          <w:szCs w:val="24"/>
-        </w:rPr>
-        <w:t>Clk</w:t>
-      </w:r>
-      <w:proofErr w:type="spellEnd"/>
-      <w:r>
-        <w:rPr>
-          <w:rFonts w:ascii="Times New Roman" w:hAnsi="Times New Roman" w:cs="Times New Roman"/>
-          <w:sz w:val="24"/>
-          <w:szCs w:val="24"/>
-        </w:rPr>
-        <w:t>, Reset, Run, Continue, [3:0] Opcode, IR_5, IR_11, BEN</w:t>
-      </w:r>
-    </w:p>
-    <w:p>
-      <w:pPr>
-        <w:spacing w:after="0"/>
-        <w:ind w:left="720"/>
-        <w:rPr>
-          <w:rFonts w:ascii="Times New Roman" w:hAnsi="Times New Roman" w:cs="Times New Roman"/>
-          <w:sz w:val="24"/>
-          <w:szCs w:val="24"/>
-        </w:rPr>
-      </w:pPr>
-      <w:r>
-        <w:rPr>
-          <w:rFonts w:ascii="Times New Roman" w:hAnsi="Times New Roman" w:cs="Times New Roman"/>
-          <w:sz w:val="24"/>
-          <w:szCs w:val="24"/>
-        </w:rPr>
-        <w:t>Outputs:</w:t>
-      </w:r>
-      <w:r>
-        <w:rPr>
-          <w:rFonts w:ascii="Times New Roman" w:hAnsi="Times New Roman" w:cs="Times New Roman"/>
-          <w:sz w:val="24"/>
-          <w:szCs w:val="24"/>
-        </w:rPr>
-        <w:t xml:space="preserve"> </w:t>
-      </w:r>
-      <w:r>
-        <w:rPr>
-          <w:rFonts w:ascii="Times New Roman" w:hAnsi="Times New Roman" w:cs="Times New Roman"/>
-          <w:sz w:val="24"/>
-          <w:szCs w:val="24"/>
-        </w:rPr>
-        <w:t>LD_MAR, LD_MDR, LD_IR, LD_BEN, LD_CC, LD_RE</w:t>
-      </w:r>
-      <w:r>
-        <w:rPr>
-          <w:rFonts w:ascii="Times New Roman" w:hAnsi="Times New Roman" w:cs="Times New Roman"/>
-          <w:sz w:val="24"/>
-          <w:szCs w:val="24"/>
-        </w:rPr>
-        <w:t>G</w:t>
-      </w:r>
-      <w:r>
-        <w:rPr>
-          <w:rFonts w:ascii="Times New Roman" w:hAnsi="Times New Roman" w:cs="Times New Roman"/>
-          <w:sz w:val="24"/>
-          <w:szCs w:val="24"/>
-        </w:rPr>
-        <w:t>, LD_PC, LD_LED,</w:t>
-      </w:r>
-      <w:r>
-        <w:rPr>
-          <w:rFonts w:ascii="Times New Roman" w:hAnsi="Times New Roman" w:cs="Times New Roman"/>
-          <w:sz w:val="24"/>
-          <w:szCs w:val="24"/>
-        </w:rPr>
-        <w:t xml:space="preserve"> </w:t>
-      </w:r>
-      <w:proofErr w:type="spellStart"/>
-      <w:r>
-        <w:rPr>
-          <w:rFonts w:ascii="Times New Roman" w:hAnsi="Times New Roman" w:cs="Times New Roman"/>
-          <w:sz w:val="24"/>
-          <w:szCs w:val="24"/>
-        </w:rPr>
-        <w:t>G</w:t>
-      </w:r>
-      <w:r>
-        <w:rPr>
-          <w:rFonts w:ascii="Times New Roman" w:hAnsi="Times New Roman" w:cs="Times New Roman"/>
-          <w:sz w:val="24"/>
-          <w:szCs w:val="24"/>
-        </w:rPr>
-        <w:t>atePC</w:t>
-      </w:r>
-      <w:proofErr w:type="spellEnd"/>
-      <w:r>
-        <w:rPr>
-          <w:rFonts w:ascii="Times New Roman" w:hAnsi="Times New Roman" w:cs="Times New Roman"/>
-          <w:sz w:val="24"/>
-          <w:szCs w:val="24"/>
-        </w:rPr>
-        <w:t xml:space="preserve">, </w:t>
-      </w:r>
-      <w:proofErr w:type="spellStart"/>
-      <w:r>
-        <w:rPr>
-          <w:rFonts w:ascii="Times New Roman" w:hAnsi="Times New Roman" w:cs="Times New Roman"/>
-          <w:sz w:val="24"/>
-          <w:szCs w:val="24"/>
-        </w:rPr>
-        <w:t>G</w:t>
-      </w:r>
-      <w:r>
-        <w:rPr>
-          <w:rFonts w:ascii="Times New Roman" w:hAnsi="Times New Roman" w:cs="Times New Roman"/>
-          <w:sz w:val="24"/>
-          <w:szCs w:val="24"/>
-        </w:rPr>
-        <w:t>ateMDR</w:t>
-      </w:r>
-      <w:proofErr w:type="spellEnd"/>
-      <w:r>
-        <w:rPr>
-          <w:rFonts w:ascii="Times New Roman" w:hAnsi="Times New Roman" w:cs="Times New Roman"/>
-          <w:sz w:val="24"/>
-          <w:szCs w:val="24"/>
-        </w:rPr>
-        <w:t xml:space="preserve">, </w:t>
-      </w:r>
-      <w:proofErr w:type="spellStart"/>
-      <w:r>
-        <w:rPr>
-          <w:rFonts w:ascii="Times New Roman" w:hAnsi="Times New Roman" w:cs="Times New Roman"/>
-          <w:sz w:val="24"/>
-          <w:szCs w:val="24"/>
-        </w:rPr>
-        <w:t>G</w:t>
-      </w:r>
-      <w:r>
-        <w:rPr>
-          <w:rFonts w:ascii="Times New Roman" w:hAnsi="Times New Roman" w:cs="Times New Roman"/>
-          <w:sz w:val="24"/>
-          <w:szCs w:val="24"/>
-        </w:rPr>
-        <w:t>ateALU</w:t>
-      </w:r>
-      <w:proofErr w:type="spellEnd"/>
-      <w:r>
-        <w:rPr>
-          <w:rFonts w:ascii="Times New Roman" w:hAnsi="Times New Roman" w:cs="Times New Roman"/>
-          <w:sz w:val="24"/>
-          <w:szCs w:val="24"/>
-        </w:rPr>
-        <w:t xml:space="preserve">, </w:t>
-      </w:r>
-      <w:proofErr w:type="spellStart"/>
-      <w:r>
-        <w:rPr>
-          <w:rFonts w:ascii="Times New Roman" w:hAnsi="Times New Roman" w:cs="Times New Roman"/>
-          <w:sz w:val="24"/>
-          <w:szCs w:val="24"/>
-        </w:rPr>
-        <w:t>G</w:t>
-      </w:r>
-      <w:r>
-        <w:rPr>
-          <w:rFonts w:ascii="Times New Roman" w:hAnsi="Times New Roman" w:cs="Times New Roman"/>
-          <w:sz w:val="24"/>
-          <w:szCs w:val="24"/>
-        </w:rPr>
-        <w:t>ateMARMUX</w:t>
-      </w:r>
-      <w:proofErr w:type="spellEnd"/>
-      <w:r>
-        <w:rPr>
-          <w:rFonts w:ascii="Times New Roman" w:hAnsi="Times New Roman" w:cs="Times New Roman"/>
-          <w:sz w:val="24"/>
-          <w:szCs w:val="24"/>
-        </w:rPr>
-        <w:t>, [1:0] PCMUX, DRMUX, SR1MUX, SR2MUX, ADDR1MUX, [1:0] ADDR2MUX, [1:0] ALUK</w:t>
-      </w:r>
-      <w:r>
-        <w:rPr>
-          <w:rFonts w:ascii="Times New Roman" w:hAnsi="Times New Roman" w:cs="Times New Roman"/>
-          <w:sz w:val="24"/>
-          <w:szCs w:val="24"/>
-        </w:rPr>
-        <w:t xml:space="preserve">, </w:t>
-      </w:r>
-      <w:proofErr w:type="spellStart"/>
-      <w:r>
-        <w:rPr>
-          <w:rFonts w:ascii="Times New Roman" w:hAnsi="Times New Roman" w:cs="Times New Roman"/>
-          <w:sz w:val="24"/>
-          <w:szCs w:val="24"/>
-        </w:rPr>
-        <w:t>Mem_OE</w:t>
-      </w:r>
-      <w:proofErr w:type="spellEnd"/>
-      <w:r>
-        <w:rPr>
-          <w:rFonts w:ascii="Times New Roman" w:hAnsi="Times New Roman" w:cs="Times New Roman"/>
-          <w:sz w:val="24"/>
-          <w:szCs w:val="24"/>
-        </w:rPr>
-        <w:t xml:space="preserve">, </w:t>
-      </w:r>
-      <w:proofErr w:type="spellStart"/>
-      <w:r>
-        <w:rPr>
-          <w:rFonts w:ascii="Times New Roman" w:hAnsi="Times New Roman" w:cs="Times New Roman"/>
-          <w:sz w:val="24"/>
-          <w:szCs w:val="24"/>
-        </w:rPr>
-        <w:t>Mem_WE</w:t>
-      </w:r>
-      <w:proofErr w:type="spellEnd"/>
+        <w:t>ateMARMUX, [1:0] PCMUX, DRMUX, SR1MUX, SR2MUX, ADDR1MUX, [1:0] ADDR2MUX, [1:0] ALUK</w:t>
+      </w:r>
+      <w:r>
+        <w:rPr>
+          <w:rFonts w:ascii="Times New Roman" w:hAnsi="Times New Roman" w:cs="Times New Roman"/>
+          <w:sz w:val="24"/>
+          <w:szCs w:val="24"/>
+        </w:rPr>
+        <w:t>, Mem_OE, Mem_WE</w:t>
+      </w:r>
     </w:p>
     <w:p>
       <w:pPr>
@@ -5165,7 +4463,6 @@
                 <w:szCs w:val="24"/>
               </w:rPr>
             </w:pPr>
-            <w:proofErr w:type="spellStart"/>
             <w:r>
               <w:rPr>
                 <w:rFonts w:ascii="Times New Roman" w:hAnsi="Times New Roman" w:cs="Times New Roman"/>
@@ -5174,7 +4471,6 @@
               </w:rPr>
               <w:t>StatP</w:t>
             </w:r>
-            <w:proofErr w:type="spellEnd"/>
           </w:p>
         </w:tc>
         <w:tc>
@@ -5189,7 +4485,6 @@
                 <w:szCs w:val="24"/>
               </w:rPr>
             </w:pPr>
-            <w:proofErr w:type="spellStart"/>
             <w:r>
               <w:rPr>
                 <w:rFonts w:ascii="Times New Roman" w:hAnsi="Times New Roman" w:cs="Times New Roman"/>
@@ -5198,7 +4493,6 @@
               </w:rPr>
               <w:t>DynaP</w:t>
             </w:r>
-            <w:proofErr w:type="spellEnd"/>
           </w:p>
         </w:tc>
         <w:tc>
@@ -5213,7 +4507,6 @@
                 <w:szCs w:val="24"/>
               </w:rPr>
             </w:pPr>
-            <w:proofErr w:type="spellStart"/>
             <w:r>
               <w:rPr>
                 <w:rFonts w:ascii="Times New Roman" w:hAnsi="Times New Roman" w:cs="Times New Roman"/>
@@ -5222,7 +4515,6 @@
               </w:rPr>
               <w:t>TotP</w:t>
             </w:r>
-            <w:proofErr w:type="spellEnd"/>
           </w:p>
         </w:tc>
       </w:tr>
@@ -5457,9 +4749,58 @@
         </w:rPr>
         <w:t xml:space="preserve"> and LC-3. </w:t>
       </w:r>
-    </w:p>
-    <w:p>
-      <w:pPr>
+      <w:r>
+        <w:rPr>
+          <w:rFonts w:ascii="Times New Roman" w:hAnsi="Times New Roman" w:cs="Times New Roman"/>
+          <w:sz w:val="24"/>
+          <w:szCs w:val="24"/>
+        </w:rPr>
+        <w:t>If its inputted address is xFFFF</w:t>
+      </w:r>
+      <w:r>
+        <w:rPr>
+          <w:rFonts w:ascii="Times New Roman" w:hAnsi="Times New Roman" w:cs="Times New Roman"/>
+          <w:sz w:val="24"/>
+          <w:szCs w:val="24"/>
+        </w:rPr>
+        <w:t xml:space="preserve"> and WE is high, the MEM2IO will write to the LEDs on the FPGA board. </w:t>
+      </w:r>
+      <w:r>
+        <w:rPr>
+          <w:rFonts w:ascii="Times New Roman" w:hAnsi="Times New Roman" w:cs="Times New Roman"/>
+          <w:sz w:val="24"/>
+          <w:szCs w:val="24"/>
+        </w:rPr>
+        <w:t>If a Load is performed at xFFFF, MEM2IO will load the data from the FPGA board switches. For any other address, it will operate on the SRAM</w:t>
+      </w:r>
+      <w:r>
+        <w:rPr>
+          <w:rFonts w:ascii="Times New Roman" w:hAnsi="Times New Roman" w:cs="Times New Roman"/>
+          <w:sz w:val="24"/>
+          <w:szCs w:val="24"/>
+        </w:rPr>
+        <w:t>, and Data_to_CPU will be set to Data_from_SRAM, and Data_to_SRAM will be set to Data_from_CPU</w:t>
+      </w:r>
+      <w:r>
+        <w:rPr>
+          <w:rFonts w:ascii="Times New Roman" w:hAnsi="Times New Roman" w:cs="Times New Roman"/>
+          <w:sz w:val="24"/>
+          <w:szCs w:val="24"/>
+        </w:rPr>
+        <w:t>.</w:t>
+      </w:r>
+    </w:p>
+    <w:p>
+      <w:pPr>
+        <w:spacing w:before="240"/>
+        <w:ind w:left="720"/>
+        <w:rPr>
+          <w:rFonts w:ascii="Times New Roman" w:hAnsi="Times New Roman" w:cs="Times New Roman"/>
+          <w:sz w:val="24"/>
+          <w:szCs w:val="24"/>
+        </w:rPr>
+      </w:pPr>
+      <w:r>
         <w:rPr>
           <w:rFonts w:ascii="Times New Roman" w:hAnsi="Times New Roman" w:cs="Times New Roman"/>
           <w:b/>
@@ -5467,8 +4808,68 @@
           <w:sz w:val="24"/>
           <w:szCs w:val="24"/>
         </w:rPr>
-      </w:pPr>
-      <w:r>
+        <w:t>c.</w:t>
+      </w:r>
+      <w:r>
+        <w:rPr>
+          <w:rFonts w:ascii="Times New Roman" w:hAnsi="Times New Roman" w:cs="Times New Roman"/>
+          <w:sz w:val="24"/>
+          <w:szCs w:val="24"/>
+        </w:rPr>
+        <w:t xml:space="preserve"> The differences between BR and JMP lie in </w:t>
+      </w:r>
+      <w:r>
+        <w:rPr>
+          <w:rFonts w:ascii="Times New Roman" w:hAnsi="Times New Roman" w:cs="Times New Roman"/>
+          <w:sz w:val="24"/>
+          <w:szCs w:val="24"/>
+        </w:rPr>
+        <w:t>their conditionality</w:t>
+      </w:r>
+      <w:r>
+        <w:rPr>
+          <w:rFonts w:ascii="Times New Roman" w:hAnsi="Times New Roman" w:cs="Times New Roman"/>
+          <w:sz w:val="24"/>
+          <w:szCs w:val="24"/>
+        </w:rPr>
+        <w:t xml:space="preserve"> and where they move the PC.</w:t>
+      </w:r>
+      <w:r>
+        <w:rPr>
+          <w:rFonts w:ascii="Times New Roman" w:hAnsi="Times New Roman" w:cs="Times New Roman"/>
+          <w:sz w:val="24"/>
+          <w:szCs w:val="24"/>
+        </w:rPr>
+        <w:t xml:space="preserve"> JMP is unconditional, so when a JMP statement is reached, </w:t>
+      </w:r>
+      <w:r>
+        <w:rPr>
+          <w:rFonts w:ascii="Times New Roman" w:hAnsi="Times New Roman" w:cs="Times New Roman"/>
+          <w:sz w:val="24"/>
+          <w:szCs w:val="24"/>
+        </w:rPr>
+        <w:t xml:space="preserve">the PC will move to the address specified by the register listed in the JMP statement. BR is conditional: only if its nzp value ANDed with the NZP register values are nonzero (meaning that one of the </w:t>
+      </w:r>
+      <w:r>
+        <w:rPr>
+          <w:rFonts w:ascii="Times New Roman" w:hAnsi="Times New Roman" w:cs="Times New Roman"/>
+          <w:sz w:val="24"/>
+          <w:szCs w:val="24"/>
+        </w:rPr>
+        <w:lastRenderedPageBreak/>
+        <w:t>three parameters match) will the BR statement execute, and then it increments the PC by an amount equal to the offset specified, rather than jump to a certain address.</w:t>
+      </w:r>
+      <w:r>
+        <w:rPr>
+          <w:rFonts w:ascii="Times New Roman" w:hAnsi="Times New Roman" w:cs="Times New Roman"/>
+          <w:sz w:val="24"/>
+          <w:szCs w:val="24"/>
+        </w:rPr>
+        <w:t xml:space="preserve"> </w:t>
+      </w:r>
+    </w:p>
+    <w:p>
+      <w:pPr>
         <w:rPr>
           <w:rFonts w:ascii="Times New Roman" w:hAnsi="Times New Roman" w:cs="Times New Roman"/>
           <w:b/>
@@ -5476,6 +4877,15 @@
           <w:sz w:val="24"/>
           <w:szCs w:val="24"/>
         </w:rPr>
+      </w:pPr>
+      <w:r>
+        <w:rPr>
+          <w:rFonts w:ascii="Times New Roman" w:hAnsi="Times New Roman" w:cs="Times New Roman"/>
+          <w:b/>
+          <w:bCs/>
+          <w:sz w:val="24"/>
+          <w:szCs w:val="24"/>
+        </w:rPr>
         <w:t>Part 5: Conclusion:</w:t>
       </w:r>
     </w:p>
@@ -5512,7 +4922,15 @@
           <w:sz w:val="24"/>
           <w:szCs w:val="24"/>
         </w:rPr>
-        <w:t>b. Was there anything ambiguous, incorrect, or unnecessarily difficult in the lab manual or given materials which can be improved for next semester? You can also specify what we did right, so it doesn’t get changed.</w:t>
+        <w:t xml:space="preserve">b. </w:t>
+      </w:r>
+      <w:r>
+        <w:rPr>
+          <w:rFonts w:ascii="Times New Roman" w:hAnsi="Times New Roman" w:cs="Times New Roman"/>
+          <w:sz w:val="24"/>
+          <w:szCs w:val="24"/>
+        </w:rPr>
+        <w:t>This lab procedure was fine, I would have liked a little bit more guidance on what is expected to be included for Part 3’s simulation waveforms.</w:t>
       </w:r>
     </w:p>
     <w:sectPr>

</xml_diff>